<commit_message>
Updated final pages to include cover infomation. Updated response form to make case/facts and issues optional
</commit_message>
<xml_diff>
--- a/BriefAssistant/initialBriefTemplateLawyer.docx
+++ b/BriefAssistant/initialBriefTemplateLawyer.docx
@@ -10,6 +10,8 @@
         </w:tabs>
         <w:spacing w:line="240" w:lineRule="auto"/>
       </w:pPr>
+      <w:bookmarkStart w:id="0" w:name="_GoBack"/>
+      <w:bookmarkEnd w:id="0"/>
       <w:r>
         <w:t>S</w:t>
       </w:r>
@@ -23,23 +25,7 @@
         <w:jc w:val="center"/>
       </w:pPr>
       <w:r>
-        <w:t xml:space="preserve">C O U R </w:t>
-      </w:r>
-      <w:proofErr w:type="gramStart"/>
-      <w:r>
-        <w:t>T  O</w:t>
-      </w:r>
-      <w:proofErr w:type="gramEnd"/>
-      <w:r>
-        <w:t xml:space="preserve"> F  A P </w:t>
-      </w:r>
-      <w:proofErr w:type="spellStart"/>
-      <w:r>
-        <w:t>P</w:t>
-      </w:r>
-      <w:proofErr w:type="spellEnd"/>
-      <w:r>
-        <w:t xml:space="preserve"> E A L S</w:t>
+        <w:t>C O U R T  O F  A P P E A L S</w:t>
       </w:r>
     </w:p>
     <w:p>
@@ -67,16 +53,8 @@
             <w:rPr>
               <w:caps/>
             </w:rPr>
-            <w:t>&lt;Content Select=”</w:t>
-          </w:r>
-          <w:proofErr w:type="gramStart"/>
-          <w:r>
-            <w:rPr>
-              <w:caps/>
-            </w:rPr>
-            <w:t>./</w:t>
-          </w:r>
-          <w:proofErr w:type="gramEnd"/>
+            <w:t>&lt;Content Select=”./</w:t>
+          </w:r>
           <w:r>
             <w:rPr>
               <w:caps/>
@@ -111,20 +89,7 @@
         <w:sdtEndPr/>
         <w:sdtContent>
           <w:r>
-            <w:t>&lt;Content Select=”</w:t>
-          </w:r>
-          <w:proofErr w:type="gramStart"/>
-          <w:r>
-            <w:t>./</w:t>
-          </w:r>
-          <w:proofErr w:type="spellStart"/>
-          <w:proofErr w:type="gramEnd"/>
-          <w:r>
-            <w:t>AppellateCourtCaseNumber</w:t>
-          </w:r>
-          <w:proofErr w:type="spellEnd"/>
-          <w:r>
-            <w:t>” /&gt;</w:t>
+            <w:t>&lt;Content Select=”./AppellateCourtCaseNumber” /&gt;</w:t>
           </w:r>
         </w:sdtContent>
       </w:sdt>
@@ -175,16 +140,8 @@
             <w:rPr>
               <w:caps/>
             </w:rPr>
-            <w:t>&lt;Content Select=”</w:t>
-          </w:r>
-          <w:proofErr w:type="gramStart"/>
-          <w:r>
-            <w:rPr>
-              <w:caps/>
-            </w:rPr>
-            <w:t>./</w:t>
-          </w:r>
-          <w:proofErr w:type="gramEnd"/>
+            <w:t>&lt;Content Select=”./</w:t>
+          </w:r>
           <w:r>
             <w:rPr>
               <w:caps/>
@@ -235,18 +192,8 @@
         <w:sdtEndPr/>
         <w:sdtContent>
           <w:r>
-            <w:t>&lt;Content Select=”</w:t>
-          </w:r>
-          <w:proofErr w:type="gramStart"/>
-          <w:r>
-            <w:t>./</w:t>
-          </w:r>
-          <w:proofErr w:type="spellStart"/>
-          <w:proofErr w:type="gramEnd"/>
-          <w:r>
-            <w:t>TopRole</w:t>
-          </w:r>
-          <w:proofErr w:type="spellEnd"/>
+            <w:t>&lt;Content Select=”./TopRole</w:t>
+          </w:r>
           <w:r>
             <w:t>” /&gt;</w:t>
           </w:r>
@@ -267,14 +214,7 @@
       </w:pPr>
       <w:r>
         <w:tab/>
-      </w:r>
-      <w:proofErr w:type="gramStart"/>
-      <w:r>
-        <w:t>v</w:t>
-      </w:r>
-      <w:proofErr w:type="gramEnd"/>
-      <w:r>
-        <w:t>.</w:t>
+        <w:t>v.</w:t>
       </w:r>
     </w:p>
     <w:p>
@@ -306,16 +246,8 @@
             <w:rPr>
               <w:caps/>
             </w:rPr>
-            <w:t>&lt;Content Select=”</w:t>
-          </w:r>
-          <w:proofErr w:type="gramStart"/>
-          <w:r>
-            <w:rPr>
-              <w:caps/>
-            </w:rPr>
-            <w:t>./</w:t>
-          </w:r>
-          <w:proofErr w:type="gramEnd"/>
+            <w:t>&lt;Content Select=”./</w:t>
+          </w:r>
           <w:r>
             <w:rPr>
               <w:caps/>
@@ -372,18 +304,8 @@
             <w:t>t Sel</w:t>
           </w:r>
           <w:r>
-            <w:t>ect=”</w:t>
-          </w:r>
-          <w:proofErr w:type="gramStart"/>
-          <w:r>
-            <w:t>./</w:t>
-          </w:r>
-          <w:proofErr w:type="spellStart"/>
-          <w:proofErr w:type="gramEnd"/>
-          <w:r>
-            <w:t>BottomRole</w:t>
-          </w:r>
-          <w:proofErr w:type="spellEnd"/>
+            <w:t>ect=”./BottomRole</w:t>
+          </w:r>
           <w:r>
             <w:t>” /&gt;</w:t>
           </w:r>
@@ -552,21 +474,13 @@
         <w:sdtEndPr/>
         <w:sdtContent>
           <w:r>
-            <w:t>&lt;Content Select=”./</w:t>
-          </w:r>
-          <w:proofErr w:type="spellStart"/>
-          <w:r>
-            <w:t>Circu</w:t>
+            <w:t>&lt;Content Select=”./Circu</w:t>
           </w:r>
           <w:r>
             <w:t>i</w:t>
           </w:r>
           <w:r>
-            <w:t>tCourtCase</w:t>
-          </w:r>
-          <w:proofErr w:type="spellEnd"/>
-          <w:r>
-            <w:t>/County” /&gt;</w:t>
+            <w:t>tCourtCase/County” /&gt;</w:t>
           </w:r>
         </w:sdtContent>
       </w:sdt>
@@ -587,29 +501,13 @@
         <w:sdtEndPr/>
         <w:sdtContent>
           <w:r>
-            <w:t>&lt;Content Select=”./</w:t>
-          </w:r>
-          <w:proofErr w:type="spellStart"/>
-          <w:r>
-            <w:t>Circu</w:t>
+            <w:t>&lt;Content Select=”./Circu</w:t>
           </w:r>
           <w:r>
             <w:t>i</w:t>
           </w:r>
           <w:r>
-            <w:t>tCourtCase</w:t>
-          </w:r>
-          <w:proofErr w:type="spellEnd"/>
-          <w:r>
-            <w:t>/</w:t>
-          </w:r>
-          <w:proofErr w:type="spellStart"/>
-          <w:r>
-            <w:t>CaseNumber</w:t>
-          </w:r>
-          <w:proofErr w:type="spellEnd"/>
-          <w:r>
-            <w:t>” /&gt;</w:t>
+            <w:t>tCourtCase/CaseNumber” /&gt;</w:t>
           </w:r>
         </w:sdtContent>
       </w:sdt>
@@ -635,23 +533,7 @@
         <w:sdtEndPr/>
         <w:sdtContent>
           <w:r>
-            <w:t>&lt;Content Select=”./</w:t>
-          </w:r>
-          <w:proofErr w:type="spellStart"/>
-          <w:r>
-            <w:t>CircuitCourtCase</w:t>
-          </w:r>
-          <w:proofErr w:type="spellEnd"/>
-          <w:r>
-            <w:t>/</w:t>
-          </w:r>
-          <w:proofErr w:type="spellStart"/>
-          <w:r>
-            <w:t>JudgeFirstName</w:t>
-          </w:r>
-          <w:proofErr w:type="spellEnd"/>
-          <w:r>
-            <w:t>” /&gt;</w:t>
+            <w:t>&lt;Content Select=”./CircuitCourtCase/JudgeFirstName” /&gt;</w:t>
           </w:r>
         </w:sdtContent>
       </w:sdt>
@@ -669,23 +551,7 @@
         <w:sdtEndPr/>
         <w:sdtContent>
           <w:r>
-            <w:t>&lt;Content Select=”./</w:t>
-          </w:r>
-          <w:proofErr w:type="spellStart"/>
-          <w:r>
-            <w:t>CircuitCourtCase</w:t>
-          </w:r>
-          <w:proofErr w:type="spellEnd"/>
-          <w:r>
-            <w:t>/</w:t>
-          </w:r>
-          <w:proofErr w:type="spellStart"/>
-          <w:r>
-            <w:t>JudgeLastName</w:t>
-          </w:r>
-          <w:proofErr w:type="spellEnd"/>
-          <w:r>
-            <w:t>” /&gt;</w:t>
+            <w:t>&lt;Content Select=”./CircuitCourtCase/JudgeLastName” /&gt;</w:t>
           </w:r>
         </w:sdtContent>
       </w:sdt>
@@ -761,15 +627,7 @@
         <w:ind w:left="2160"/>
       </w:pPr>
       <w:r>
-        <w:t xml:space="preserve">State </w:t>
-      </w:r>
-      <w:proofErr w:type="gramStart"/>
-      <w:r>
-        <w:t>Bar</w:t>
-      </w:r>
-      <w:proofErr w:type="gramEnd"/>
-      <w:r>
-        <w:t xml:space="preserve"> No.</w:t>
+        <w:t>State Bar No.</w:t>
       </w:r>
       <w:r>
         <w:t xml:space="preserve"> </w:t>
@@ -785,26 +643,10 @@
         <w:sdtEndPr/>
         <w:sdtContent>
           <w:r>
-            <w:t>&lt;Content Select=”./</w:t>
-          </w:r>
-          <w:proofErr w:type="spellStart"/>
-          <w:r>
-            <w:t>Co</w:t>
-          </w:r>
-          <w:r>
-            <w:t>ntactInfo</w:t>
-          </w:r>
-          <w:proofErr w:type="spellEnd"/>
-          <w:r>
-            <w:t>/</w:t>
-          </w:r>
-          <w:proofErr w:type="spellStart"/>
-          <w:r>
-            <w:t>BarId</w:t>
-          </w:r>
-          <w:proofErr w:type="spellEnd"/>
-          <w:r>
-            <w:t>”</w:t>
+            <w:t>&lt;Content Select=”./Co</w:t>
+          </w:r>
+          <w:r>
+            <w:t>ntactInfo/BarId”</w:t>
           </w:r>
           <w:r>
             <w:t xml:space="preserve"> /&gt;</w:t>
@@ -845,11 +687,9 @@
           <w:r>
             <w:t>&lt;Content Select=”./</w:t>
           </w:r>
-          <w:proofErr w:type="spellStart"/>
           <w:r>
             <w:t>ContactInfo</w:t>
           </w:r>
-          <w:proofErr w:type="spellEnd"/>
           <w:r>
             <w:t>/Address/Street” /&gt;</w:t>
           </w:r>
@@ -872,15 +712,7 @@
         <w:sdtEndPr/>
         <w:sdtContent>
           <w:r>
-            <w:t>&lt;Content Select=”./</w:t>
-          </w:r>
-          <w:proofErr w:type="spellStart"/>
-          <w:r>
-            <w:t>ContactInfo</w:t>
-          </w:r>
-          <w:proofErr w:type="spellEnd"/>
-          <w:r>
-            <w:t>/Address/Street2” Optional=”true”</w:t>
+            <w:t>&lt;Content Select=”./ContactInfo/Address/Street2” Optional=”true”</w:t>
           </w:r>
           <w:r>
             <w:t xml:space="preserve"> </w:t>
@@ -912,11 +744,9 @@
           <w:r>
             <w:t>Select=”./</w:t>
           </w:r>
-          <w:proofErr w:type="spellStart"/>
           <w:r>
             <w:t>ContactInfo</w:t>
           </w:r>
-          <w:proofErr w:type="spellEnd"/>
           <w:r>
             <w:t>/Address/City” /&gt;</w:t>
           </w:r>
@@ -941,11 +771,9 @@
           <w:r>
             <w:t>ect=”./</w:t>
           </w:r>
-          <w:proofErr w:type="spellStart"/>
           <w:r>
             <w:t>ContactInfo</w:t>
           </w:r>
-          <w:proofErr w:type="spellEnd"/>
           <w:r>
             <w:t xml:space="preserve">/Address/State” </w:t>
           </w:r>
@@ -970,11 +798,9 @@
           <w:r>
             <w:t>&lt;Content Select=”./</w:t>
           </w:r>
-          <w:proofErr w:type="spellStart"/>
           <w:r>
             <w:t>ContactInfo</w:t>
           </w:r>
-          <w:proofErr w:type="spellEnd"/>
           <w:r>
             <w:t>/Address/Zip” /&gt;</w:t>
           </w:r>
@@ -999,11 +825,9 @@
           <w:r>
             <w:t>&lt;Content Select=”./</w:t>
           </w:r>
-          <w:proofErr w:type="spellStart"/>
           <w:r>
             <w:t>ContactInfo</w:t>
           </w:r>
-          <w:proofErr w:type="spellEnd"/>
           <w:r>
             <w:t>/Phone” /&gt;</w:t>
           </w:r>
@@ -1028,11 +852,9 @@
           <w:r>
             <w:t>&lt;Content Select=”./</w:t>
           </w:r>
-          <w:proofErr w:type="spellStart"/>
           <w:r>
             <w:t>ContactInfo</w:t>
           </w:r>
-          <w:proofErr w:type="spellEnd"/>
           <w:r>
             <w:t>/Email” /&gt;</w:t>
           </w:r>
@@ -1079,21 +901,13 @@
             <w:t>&lt;Content Sel</w:t>
           </w:r>
           <w:r>
-            <w:t>ect=”./</w:t>
-          </w:r>
-          <w:proofErr w:type="spellStart"/>
-          <w:r>
-            <w:t>Circu</w:t>
+            <w:t>ect=”./Circu</w:t>
           </w:r>
           <w:r>
             <w:t>i</w:t>
           </w:r>
           <w:r>
-            <w:t>tCourtCase</w:t>
-          </w:r>
-          <w:proofErr w:type="spellEnd"/>
-          <w:r>
-            <w:t>/Role” /&gt;</w:t>
+            <w:t>tCourtCase/Role” /&gt;</w:t>
           </w:r>
         </w:sdtContent>
       </w:sdt>
@@ -1425,7 +1239,7 @@
       <w:pPr>
         <w:pStyle w:val="Center"/>
       </w:pPr>
-      <w:bookmarkStart w:id="0" w:name="_Toc447180599"/>
+      <w:bookmarkStart w:id="1" w:name="_Toc447180599"/>
       <w:r>
         <w:lastRenderedPageBreak/>
         <w:t>I</w:t>
@@ -1433,9 +1247,9 @@
       <w:r>
         <w:t>SSUEs PRESENTED</w:t>
       </w:r>
-      <w:bookmarkEnd w:id="0"/>
-    </w:p>
-    <w:bookmarkStart w:id="1" w:name="_Hlk511816857" w:displacedByCustomXml="next"/>
+      <w:bookmarkEnd w:id="1"/>
+    </w:p>
+    <w:bookmarkStart w:id="2" w:name="_Hlk511816857" w:displacedByCustomXml="next"/>
     <w:sdt>
       <w:sdtPr>
         <w:id w:val="458692609"/>
@@ -1452,31 +1266,16 @@
             <w:ind w:firstLine="0"/>
           </w:pPr>
           <w:r>
-            <w:t>&lt;Repeat Select=”./</w:t>
-          </w:r>
-          <w:proofErr w:type="spellStart"/>
-          <w:r>
-            <w:t>IssuesPresented</w:t>
-          </w:r>
-          <w:proofErr w:type="spellEnd"/>
-          <w:r>
-            <w:t>/</w:t>
-          </w:r>
-          <w:proofErr w:type="spellStart"/>
+            <w:t>&lt;Repeat Select=”./IssuesPresented/</w:t>
+          </w:r>
           <w:r>
             <w:t>BriefExport.</w:t>
           </w:r>
           <w:r>
             <w:t>Paragraph</w:t>
           </w:r>
-          <w:proofErr w:type="spellEnd"/>
-          <w:proofErr w:type="gramStart"/>
-          <w:r>
-            <w:t>”  /</w:t>
-          </w:r>
-          <w:proofErr w:type="gramEnd"/>
-          <w:r>
-            <w:t>&gt;</w:t>
+          <w:r>
+            <w:t>”  /&gt;</w:t>
           </w:r>
         </w:p>
       </w:sdtContent>
@@ -1498,15 +1297,7 @@
             </w:tabs>
           </w:pPr>
           <w:r>
-            <w:t>&lt;Content Select=”</w:t>
-          </w:r>
-          <w:proofErr w:type="gramStart"/>
-          <w:r>
-            <w:t>./</w:t>
-          </w:r>
-          <w:proofErr w:type="gramEnd"/>
-          <w:r>
-            <w:t>Value</w:t>
+            <w:t>&lt;Content Select=”./Value</w:t>
           </w:r>
           <w:r>
             <w:t>” /&gt;</w:t>
@@ -1530,15 +1321,7 @@
             <w:ind w:firstLine="0"/>
           </w:pPr>
           <w:r>
-            <w:t>&lt;</w:t>
-          </w:r>
-          <w:proofErr w:type="spellStart"/>
-          <w:r>
-            <w:t>EndRepeat</w:t>
-          </w:r>
-          <w:proofErr w:type="spellEnd"/>
-          <w:r>
-            <w:t xml:space="preserve"> /&gt;</w:t>
+            <w:t>&lt;EndRepeat /&gt;</w:t>
           </w:r>
         </w:p>
       </w:sdtContent>
@@ -1547,12 +1330,12 @@
       <w:pPr>
         <w:pStyle w:val="Center"/>
       </w:pPr>
-      <w:bookmarkStart w:id="2" w:name="_Toc447180600"/>
-      <w:bookmarkEnd w:id="1"/>
+      <w:bookmarkStart w:id="3" w:name="_Toc447180600"/>
+      <w:bookmarkEnd w:id="2"/>
       <w:r>
         <w:t>Statement on oral Argument</w:t>
       </w:r>
-      <w:bookmarkEnd w:id="2"/>
+      <w:bookmarkEnd w:id="3"/>
     </w:p>
     <w:sdt>
       <w:sdtPr>
@@ -1572,22 +1355,18 @@
           <w:r>
             <w:t>&lt;Repeat Select=”./</w:t>
           </w:r>
-          <w:proofErr w:type="spellStart"/>
           <w:r>
             <w:t>OralArgumentStatement</w:t>
           </w:r>
-          <w:proofErr w:type="spellEnd"/>
           <w:r>
             <w:t>/</w:t>
           </w:r>
-          <w:proofErr w:type="spellStart"/>
           <w:r>
             <w:t>BriefExport.</w:t>
           </w:r>
           <w:r>
             <w:t>Paragraph</w:t>
           </w:r>
-          <w:proofErr w:type="spellEnd"/>
           <w:r>
             <w:t xml:space="preserve">” </w:t>
           </w:r>
@@ -1614,15 +1393,7 @@
             </w:tabs>
           </w:pPr>
           <w:r>
-            <w:t>&lt;Content Select=”</w:t>
-          </w:r>
-          <w:proofErr w:type="gramStart"/>
-          <w:r>
-            <w:t>./</w:t>
-          </w:r>
-          <w:proofErr w:type="gramEnd"/>
-          <w:r>
-            <w:t>Value” /&gt;</w:t>
+            <w:t>&lt;Content Select=”./Value” /&gt;</w:t>
           </w:r>
         </w:p>
       </w:sdtContent>
@@ -1643,15 +1414,7 @@
             <w:ind w:firstLine="0"/>
           </w:pPr>
           <w:r>
-            <w:t>&lt;</w:t>
-          </w:r>
-          <w:proofErr w:type="spellStart"/>
-          <w:r>
-            <w:t>EndRepeat</w:t>
-          </w:r>
-          <w:proofErr w:type="spellEnd"/>
-          <w:r>
-            <w:t xml:space="preserve"> /&gt;</w:t>
+            <w:t>&lt;EndRepeat /&gt;</w:t>
           </w:r>
         </w:p>
       </w:sdtContent>
@@ -1660,11 +1423,11 @@
       <w:pPr>
         <w:pStyle w:val="Center"/>
       </w:pPr>
-      <w:bookmarkStart w:id="3" w:name="_Toc447180601"/>
+      <w:bookmarkStart w:id="4" w:name="_Toc447180601"/>
       <w:r>
         <w:t>Statement on Publication</w:t>
       </w:r>
-      <w:bookmarkEnd w:id="3"/>
+      <w:bookmarkEnd w:id="4"/>
     </w:p>
     <w:sdt>
       <w:sdtPr>
@@ -1682,26 +1445,13 @@
             <w:ind w:firstLine="0"/>
           </w:pPr>
           <w:r>
-            <w:t>&lt;Repeat Select=”./</w:t>
-          </w:r>
-          <w:proofErr w:type="spellStart"/>
-          <w:r>
-            <w:t>PublicationStatement</w:t>
-          </w:r>
-          <w:proofErr w:type="spellEnd"/>
-          <w:r>
-            <w:t>/</w:t>
-          </w:r>
-          <w:proofErr w:type="spellStart"/>
+            <w:t>&lt;Repeat Select=”./PublicationStatement/</w:t>
+          </w:r>
           <w:r>
             <w:t>BriefExport.</w:t>
           </w:r>
           <w:r>
-            <w:t>Paragraph</w:t>
-          </w:r>
-          <w:proofErr w:type="spellEnd"/>
-          <w:r>
-            <w:t xml:space="preserve">” </w:t>
+            <w:t xml:space="preserve">Paragraph” </w:t>
           </w:r>
           <w:r>
             <w:t>/&gt;</w:t>
@@ -1726,15 +1476,7 @@
             </w:tabs>
           </w:pPr>
           <w:r>
-            <w:t>&lt;Content Select=”</w:t>
-          </w:r>
-          <w:proofErr w:type="gramStart"/>
-          <w:r>
-            <w:t>./</w:t>
-          </w:r>
-          <w:proofErr w:type="gramEnd"/>
-          <w:r>
-            <w:t>Value” /&gt;</w:t>
+            <w:t>&lt;Content Select=”./Value” /&gt;</w:t>
           </w:r>
         </w:p>
       </w:sdtContent>
@@ -1755,15 +1497,7 @@
             <w:ind w:firstLine="0"/>
           </w:pPr>
           <w:r>
-            <w:t>&lt;</w:t>
-          </w:r>
-          <w:proofErr w:type="spellStart"/>
-          <w:r>
-            <w:t>EndRepeat</w:t>
-          </w:r>
-          <w:proofErr w:type="spellEnd"/>
-          <w:r>
-            <w:t xml:space="preserve"> /&gt;</w:t>
+            <w:t>&lt;EndRepeat /&gt;</w:t>
           </w:r>
         </w:p>
       </w:sdtContent>
@@ -1772,14 +1506,14 @@
       <w:pPr>
         <w:pStyle w:val="Center"/>
       </w:pPr>
-      <w:bookmarkStart w:id="4" w:name="_Toc447180602"/>
+      <w:bookmarkStart w:id="5" w:name="_Toc447180602"/>
       <w:r>
         <w:t>statement of</w:t>
       </w:r>
       <w:r>
         <w:t xml:space="preserve"> case</w:t>
       </w:r>
-      <w:bookmarkEnd w:id="4"/>
+      <w:bookmarkEnd w:id="5"/>
       <w:r>
         <w:t xml:space="preserve"> AND FACTS</w:t>
       </w:r>
@@ -1802,22 +1536,18 @@
           <w:r>
             <w:t>&lt;Repeat Select=”./</w:t>
           </w:r>
-          <w:proofErr w:type="spellStart"/>
           <w:r>
             <w:t>CaseFactsStatement</w:t>
           </w:r>
-          <w:proofErr w:type="spellEnd"/>
           <w:r>
             <w:t>/</w:t>
           </w:r>
-          <w:proofErr w:type="spellStart"/>
           <w:r>
             <w:t>BriefExport.</w:t>
           </w:r>
           <w:r>
             <w:t>Paragraph</w:t>
           </w:r>
-          <w:proofErr w:type="spellEnd"/>
           <w:r>
             <w:t xml:space="preserve">” </w:t>
           </w:r>
@@ -1844,15 +1574,7 @@
             </w:tabs>
           </w:pPr>
           <w:r>
-            <w:t>&lt;Content Select=”</w:t>
-          </w:r>
-          <w:proofErr w:type="gramStart"/>
-          <w:r>
-            <w:t>./</w:t>
-          </w:r>
-          <w:proofErr w:type="gramEnd"/>
-          <w:r>
-            <w:t>Value” /&gt;</w:t>
+            <w:t>&lt;Content Select=”./Value” /&gt;</w:t>
           </w:r>
         </w:p>
       </w:sdtContent>
@@ -1873,15 +1595,7 @@
             <w:ind w:firstLine="0"/>
           </w:pPr>
           <w:r>
-            <w:t>&lt;</w:t>
-          </w:r>
-          <w:proofErr w:type="spellStart"/>
-          <w:r>
-            <w:t>EndRepeat</w:t>
-          </w:r>
-          <w:proofErr w:type="spellEnd"/>
-          <w:r>
-            <w:t xml:space="preserve"> /&gt;</w:t>
+            <w:t>&lt;EndRepeat /&gt;</w:t>
           </w:r>
         </w:p>
       </w:sdtContent>
@@ -1890,12 +1604,12 @@
       <w:pPr>
         <w:pStyle w:val="Center"/>
       </w:pPr>
-      <w:bookmarkStart w:id="5" w:name="_Toc447180603"/>
+      <w:bookmarkStart w:id="6" w:name="_Toc447180603"/>
       <w:r>
         <w:lastRenderedPageBreak/>
         <w:t>argument</w:t>
       </w:r>
-      <w:bookmarkEnd w:id="5"/>
+      <w:bookmarkEnd w:id="6"/>
     </w:p>
     <w:sdt>
       <w:sdtPr>
@@ -1921,14 +1635,12 @@
           <w:r>
             <w:t>/</w:t>
           </w:r>
-          <w:proofErr w:type="spellStart"/>
           <w:r>
             <w:t>BriefExport.</w:t>
           </w:r>
           <w:r>
             <w:t>Paragraph</w:t>
           </w:r>
-          <w:proofErr w:type="spellEnd"/>
           <w:r>
             <w:t xml:space="preserve">” </w:t>
           </w:r>
@@ -1955,15 +1667,7 @@
             </w:tabs>
           </w:pPr>
           <w:r>
-            <w:t>&lt;Content Select=”</w:t>
-          </w:r>
-          <w:proofErr w:type="gramStart"/>
-          <w:r>
-            <w:t>./</w:t>
-          </w:r>
-          <w:proofErr w:type="gramEnd"/>
-          <w:r>
-            <w:t>Value” /&gt;</w:t>
+            <w:t>&lt;Content Select=”./Value” /&gt;</w:t>
           </w:r>
         </w:p>
       </w:sdtContent>
@@ -1984,15 +1688,7 @@
             <w:ind w:firstLine="0"/>
           </w:pPr>
           <w:r>
-            <w:t>&lt;</w:t>
-          </w:r>
-          <w:proofErr w:type="spellStart"/>
-          <w:r>
-            <w:t>EndRepeat</w:t>
-          </w:r>
-          <w:proofErr w:type="spellEnd"/>
-          <w:r>
-            <w:t xml:space="preserve"> /&gt;</w:t>
+            <w:t>&lt;EndRepeat /&gt;</w:t>
           </w:r>
         </w:p>
       </w:sdtContent>
@@ -2029,14 +1725,12 @@
           <w:r>
             <w:t>/</w:t>
           </w:r>
-          <w:proofErr w:type="spellStart"/>
           <w:r>
             <w:t>BriefExport.</w:t>
           </w:r>
           <w:r>
             <w:t>Paragraph</w:t>
           </w:r>
-          <w:proofErr w:type="spellEnd"/>
           <w:r>
             <w:t>”</w:t>
           </w:r>
@@ -2063,15 +1757,7 @@
             </w:tabs>
           </w:pPr>
           <w:r>
-            <w:t>&lt;Content Select=”</w:t>
-          </w:r>
-          <w:proofErr w:type="gramStart"/>
-          <w:r>
-            <w:t>./</w:t>
-          </w:r>
-          <w:proofErr w:type="gramEnd"/>
-          <w:r>
-            <w:t>Value” /&gt;</w:t>
+            <w:t>&lt;Content Select=”./Value” /&gt;</w:t>
           </w:r>
         </w:p>
       </w:sdtContent>
@@ -2092,15 +1778,7 @@
             <w:ind w:firstLine="0"/>
           </w:pPr>
           <w:r>
-            <w:t>&lt;</w:t>
-          </w:r>
-          <w:proofErr w:type="spellStart"/>
-          <w:r>
-            <w:t>EndRepeat</w:t>
-          </w:r>
-          <w:proofErr w:type="spellEnd"/>
-          <w:r>
-            <w:t xml:space="preserve"> /&gt;</w:t>
+            <w:t>&lt;EndRepeat /&gt;</w:t>
           </w:r>
         </w:p>
       </w:sdtContent>
@@ -2208,15 +1886,7 @@
         <w:ind w:left="2160"/>
       </w:pPr>
       <w:r>
-        <w:t xml:space="preserve">State </w:t>
-      </w:r>
-      <w:proofErr w:type="gramStart"/>
-      <w:r>
-        <w:t>Bar</w:t>
-      </w:r>
-      <w:proofErr w:type="gramEnd"/>
-      <w:r>
-        <w:t xml:space="preserve"> No.</w:t>
+        <w:t>State Bar No.</w:t>
       </w:r>
       <w:r>
         <w:t xml:space="preserve"> </w:t>
@@ -2232,26 +1902,10 @@
         <w:sdtEndPr/>
         <w:sdtContent>
           <w:r>
-            <w:t>&lt;Content Select=”./</w:t>
-          </w:r>
-          <w:proofErr w:type="spellStart"/>
-          <w:r>
-            <w:t>Co</w:t>
-          </w:r>
-          <w:r>
-            <w:t>ntactInfo</w:t>
-          </w:r>
-          <w:proofErr w:type="spellEnd"/>
-          <w:r>
-            <w:t>/</w:t>
-          </w:r>
-          <w:proofErr w:type="spellStart"/>
-          <w:r>
-            <w:t>BarId</w:t>
-          </w:r>
-          <w:proofErr w:type="spellEnd"/>
-          <w:r>
-            <w:t>”</w:t>
+            <w:t>&lt;Content Select=”./Co</w:t>
+          </w:r>
+          <w:r>
+            <w:t>ntactInfo/BarId”</w:t>
           </w:r>
           <w:r>
             <w:t xml:space="preserve"> /&gt;</w:t>
@@ -2291,11 +1945,9 @@
           <w:r>
             <w:t>&lt;Content Select=”./</w:t>
           </w:r>
-          <w:proofErr w:type="spellStart"/>
           <w:r>
             <w:t>ContactInfo</w:t>
           </w:r>
-          <w:proofErr w:type="spellEnd"/>
           <w:r>
             <w:t>/Address/Street” /&gt;</w:t>
           </w:r>
@@ -2318,15 +1970,7 @@
         <w:sdtEndPr/>
         <w:sdtContent>
           <w:r>
-            <w:t>&lt;Content Select=”./</w:t>
-          </w:r>
-          <w:proofErr w:type="spellStart"/>
-          <w:r>
-            <w:t>ContactInfo</w:t>
-          </w:r>
-          <w:proofErr w:type="spellEnd"/>
-          <w:r>
-            <w:t>/Address/Street2” Optional=”true” /&gt;</w:t>
+            <w:t>&lt;Content Select=”./ContactInfo/Address/Street2” Optional=”true” /&gt;</w:t>
           </w:r>
         </w:sdtContent>
       </w:sdt>
@@ -2349,11 +1993,9 @@
           <w:r>
             <w:t>&lt;Content Select=”./</w:t>
           </w:r>
-          <w:proofErr w:type="spellStart"/>
           <w:r>
             <w:t>ContactInfo</w:t>
           </w:r>
-          <w:proofErr w:type="spellEnd"/>
           <w:r>
             <w:t>/Address/City” /&gt;</w:t>
           </w:r>
@@ -2375,11 +2017,9 @@
           <w:r>
             <w:t>&lt;Content Select=”./</w:t>
           </w:r>
-          <w:proofErr w:type="spellStart"/>
           <w:r>
             <w:t>ContactInfo</w:t>
           </w:r>
-          <w:proofErr w:type="spellEnd"/>
           <w:r>
             <w:t xml:space="preserve">/Address/State” </w:t>
           </w:r>
@@ -2405,11 +2045,9 @@
           <w:r>
             <w:t>&lt;Content Select=”./</w:t>
           </w:r>
-          <w:proofErr w:type="spellStart"/>
           <w:r>
             <w:t>ContactInfo</w:t>
           </w:r>
-          <w:proofErr w:type="spellEnd"/>
           <w:r>
             <w:t>/Address/Zip” /&gt;</w:t>
           </w:r>
@@ -2434,11 +2072,9 @@
           <w:r>
             <w:t>&lt;Content Select=”./</w:t>
           </w:r>
-          <w:proofErr w:type="spellStart"/>
           <w:r>
             <w:t>ContactInfo</w:t>
           </w:r>
-          <w:proofErr w:type="spellEnd"/>
           <w:r>
             <w:t>/Phone” /&gt;</w:t>
           </w:r>
@@ -2463,11 +2099,9 @@
           <w:r>
             <w:t>&lt;Content Select=”./</w:t>
           </w:r>
-          <w:proofErr w:type="spellStart"/>
           <w:r>
             <w:t>ContactInfo</w:t>
           </w:r>
-          <w:proofErr w:type="spellEnd"/>
           <w:r>
             <w:t>/Email” /&gt;</w:t>
           </w:r>
@@ -2502,11 +2136,7 @@
             <w:t>&lt;Content Sel</w:t>
           </w:r>
           <w:r>
-            <w:t>ect=”./</w:t>
-          </w:r>
-          <w:proofErr w:type="spellStart"/>
-          <w:r>
-            <w:t>Circu</w:t>
+            <w:t>ect=”./Circu</w:t>
           </w:r>
           <w:r>
             <w:t>i</w:t>
@@ -2515,11 +2145,7 @@
             <w:t>t</w:t>
           </w:r>
           <w:r>
-            <w:t>CourtCase</w:t>
-          </w:r>
-          <w:proofErr w:type="spellEnd"/>
-          <w:r>
-            <w:t xml:space="preserve">/Role” </w:t>
+            <w:t xml:space="preserve">CourtCase/Role” </w:t>
           </w:r>
           <w:r>
             <w:t>/&gt;</w:t>
@@ -2547,7 +2173,7 @@
       <w:pPr>
         <w:pStyle w:val="Center"/>
       </w:pPr>
-      <w:bookmarkStart w:id="6" w:name="_Toc447180607"/>
+      <w:bookmarkStart w:id="7" w:name="_Toc447180607"/>
       <w:r>
         <w:lastRenderedPageBreak/>
         <w:t>CERTIFICATION</w:t>
@@ -2555,7 +2181,7 @@
       <w:r>
         <w:t xml:space="preserve"> AS TO FORM/LENGTH</w:t>
       </w:r>
-      <w:bookmarkEnd w:id="6"/>
+      <w:bookmarkEnd w:id="7"/>
     </w:p>
     <w:p>
       <w:pPr>
@@ -2583,15 +2209,7 @@
         <w:t xml:space="preserve"> contained in §</w:t>
       </w:r>
       <w:r>
-        <w:t xml:space="preserve"> 809.19(8</w:t>
-      </w:r>
-      <w:proofErr w:type="gramStart"/>
-      <w:r>
-        <w:t>)(</w:t>
-      </w:r>
-      <w:proofErr w:type="gramEnd"/>
-      <w:r>
-        <w:t xml:space="preserve">b) and (c) </w:t>
+        <w:t xml:space="preserve"> 809.19(8)(b) and (c) </w:t>
       </w:r>
       <w:r>
         <w:t xml:space="preserve">for a brief produced with a proportional serif font. </w:t>
@@ -2619,7 +2237,7 @@
         <w:pStyle w:val="Center"/>
         <w:spacing w:before="0" w:after="240" w:line="240" w:lineRule="auto"/>
       </w:pPr>
-      <w:bookmarkStart w:id="7" w:name="_Toc447180608"/>
+      <w:bookmarkStart w:id="8" w:name="_Toc447180608"/>
       <w:r>
         <w:t>CERTIFICATE OF COMPLIANCE</w:t>
       </w:r>
@@ -2632,7 +2250,7 @@
       <w:r>
         <w:t>809.19(12)</w:t>
       </w:r>
-      <w:bookmarkEnd w:id="7"/>
+      <w:bookmarkEnd w:id="8"/>
     </w:p>
     <w:p>
       <w:pPr>
@@ -2819,15 +2437,7 @@
         <w:ind w:left="2160"/>
       </w:pPr>
       <w:r>
-        <w:t xml:space="preserve">State </w:t>
-      </w:r>
-      <w:proofErr w:type="gramStart"/>
-      <w:r>
-        <w:t>Bar</w:t>
-      </w:r>
-      <w:proofErr w:type="gramEnd"/>
-      <w:r>
-        <w:t xml:space="preserve"> No.</w:t>
+        <w:t>State Bar No.</w:t>
       </w:r>
       <w:r>
         <w:t xml:space="preserve"> </w:t>
@@ -2843,26 +2453,10 @@
         <w:sdtEndPr/>
         <w:sdtContent>
           <w:r>
-            <w:t>&lt;Content Select=”./</w:t>
-          </w:r>
-          <w:proofErr w:type="spellStart"/>
-          <w:r>
-            <w:t>Co</w:t>
-          </w:r>
-          <w:r>
-            <w:t>ntactInfo</w:t>
-          </w:r>
-          <w:proofErr w:type="spellEnd"/>
-          <w:r>
-            <w:t>/</w:t>
-          </w:r>
-          <w:proofErr w:type="spellStart"/>
-          <w:r>
-            <w:t>BarId</w:t>
-          </w:r>
-          <w:proofErr w:type="spellEnd"/>
-          <w:r>
-            <w:t>”</w:t>
+            <w:t>&lt;Content Select=”./Co</w:t>
+          </w:r>
+          <w:r>
+            <w:t>ntactInfo/BarId”</w:t>
           </w:r>
           <w:r>
             <w:t xml:space="preserve"> /&gt;</w:t>
@@ -2875,8 +2469,6 @@
         <w:spacing w:line="240" w:lineRule="auto"/>
         <w:ind w:left="2160"/>
       </w:pPr>
-      <w:bookmarkStart w:id="8" w:name="_GoBack"/>
-      <w:bookmarkEnd w:id="8"/>
     </w:p>
     <w:p>
       <w:pPr>
@@ -2904,11 +2496,9 @@
           <w:r>
             <w:t>&lt;Content Select=”./</w:t>
           </w:r>
-          <w:proofErr w:type="spellStart"/>
           <w:r>
             <w:t>ContactInfo</w:t>
           </w:r>
-          <w:proofErr w:type="spellEnd"/>
           <w:r>
             <w:t>/Address/Street” /&gt;</w:t>
           </w:r>
@@ -2931,15 +2521,7 @@
         <w:sdtEndPr/>
         <w:sdtContent>
           <w:r>
-            <w:t>&lt;Content Select=”./</w:t>
-          </w:r>
-          <w:proofErr w:type="spellStart"/>
-          <w:r>
-            <w:t>ContactInfo</w:t>
-          </w:r>
-          <w:proofErr w:type="spellEnd"/>
-          <w:r>
-            <w:t>/Address/Street2” Optional=”true” /&gt;</w:t>
+            <w:t>&lt;Content Select=”./ContactInfo/Address/Street2” Optional=”true” /&gt;</w:t>
           </w:r>
         </w:sdtContent>
       </w:sdt>
@@ -2962,11 +2544,9 @@
           <w:r>
             <w:t>&lt;Content Select=”./</w:t>
           </w:r>
-          <w:proofErr w:type="spellStart"/>
           <w:r>
             <w:t>ContactInfo</w:t>
           </w:r>
-          <w:proofErr w:type="spellEnd"/>
           <w:r>
             <w:t>/Address/City” /&gt;</w:t>
           </w:r>
@@ -2988,11 +2568,9 @@
           <w:r>
             <w:t>&lt;Content Select=”./</w:t>
           </w:r>
-          <w:proofErr w:type="spellStart"/>
           <w:r>
             <w:t>ContactInfo</w:t>
           </w:r>
-          <w:proofErr w:type="spellEnd"/>
           <w:r>
             <w:t xml:space="preserve">/Address/State” </w:t>
           </w:r>
@@ -3018,11 +2596,9 @@
           <w:r>
             <w:t>&lt;Content Select=”./</w:t>
           </w:r>
-          <w:proofErr w:type="spellStart"/>
           <w:r>
             <w:t>ContactInfo</w:t>
           </w:r>
-          <w:proofErr w:type="spellEnd"/>
           <w:r>
             <w:t>/Address/Zip” /&gt;</w:t>
           </w:r>
@@ -3047,11 +2623,9 @@
           <w:r>
             <w:t>&lt;Content Select=”./</w:t>
           </w:r>
-          <w:proofErr w:type="spellStart"/>
           <w:r>
             <w:t>ContactInfo</w:t>
           </w:r>
-          <w:proofErr w:type="spellEnd"/>
           <w:r>
             <w:t>/Phone” /&gt;</w:t>
           </w:r>
@@ -3076,11 +2650,9 @@
           <w:r>
             <w:t>&lt;Content Select=”./</w:t>
           </w:r>
-          <w:proofErr w:type="spellStart"/>
           <w:r>
             <w:t>ContactInfo</w:t>
           </w:r>
-          <w:proofErr w:type="spellEnd"/>
           <w:r>
             <w:t>/Email” /&gt;</w:t>
           </w:r>
@@ -3109,21 +2681,13 @@
             <w:t>&lt;Content Sel</w:t>
           </w:r>
           <w:r>
-            <w:t>ect=”./</w:t>
-          </w:r>
-          <w:proofErr w:type="spellStart"/>
-          <w:r>
-            <w:t>Circu</w:t>
+            <w:t>ect=”./Circu</w:t>
           </w:r>
           <w:r>
             <w:t>i</w:t>
           </w:r>
           <w:r>
-            <w:t>tCourtCase</w:t>
-          </w:r>
-          <w:proofErr w:type="spellEnd"/>
-          <w:r>
-            <w:t>/Role” /&gt;</w:t>
+            <w:t>tCourtCase/Role” /&gt;</w:t>
           </w:r>
         </w:sdtContent>
       </w:sdt>
@@ -3164,27 +2728,7 @@
           <w:sz w:val="36"/>
         </w:rPr>
         <w:lastRenderedPageBreak/>
-        <w:t xml:space="preserve">A P </w:t>
-      </w:r>
-      <w:proofErr w:type="spellStart"/>
-      <w:r>
-        <w:rPr>
-          <w:b/>
-          <w:bCs/>
-          <w:iCs/>
-          <w:sz w:val="36"/>
-        </w:rPr>
-        <w:t>P</w:t>
-      </w:r>
-      <w:proofErr w:type="spellEnd"/>
-      <w:r>
-        <w:rPr>
-          <w:b/>
-          <w:bCs/>
-          <w:iCs/>
-          <w:sz w:val="36"/>
-        </w:rPr>
-        <w:t xml:space="preserve"> E N D I X</w:t>
+        <w:t>A P P E N D I X</w:t>
       </w:r>
     </w:p>
     <w:p>
@@ -3250,23 +2794,7 @@
           <w:b/>
           <w:sz w:val="36"/>
         </w:rPr>
-        <w:t xml:space="preserve">A P </w:t>
-      </w:r>
-      <w:proofErr w:type="spellStart"/>
-      <w:r>
-        <w:rPr>
-          <w:b/>
-          <w:sz w:val="36"/>
-        </w:rPr>
-        <w:t>P</w:t>
-      </w:r>
-      <w:proofErr w:type="spellEnd"/>
-      <w:r>
-        <w:rPr>
-          <w:b/>
-          <w:sz w:val="36"/>
-        </w:rPr>
-        <w:t xml:space="preserve"> E N D I X</w:t>
+        <w:t>A P P E N D I X</w:t>
       </w:r>
     </w:p>
     <w:p>
@@ -3313,20 +2841,7 @@
             <w:jc w:val="left"/>
           </w:pPr>
           <w:r>
-            <w:t>&lt;Content Select=”</w:t>
-          </w:r>
-          <w:proofErr w:type="gramStart"/>
-          <w:r>
-            <w:t>./</w:t>
-          </w:r>
-          <w:proofErr w:type="spellStart"/>
-          <w:proofErr w:type="gramEnd"/>
-          <w:r>
-            <w:t>AppendixDocuments</w:t>
-          </w:r>
-          <w:proofErr w:type="spellEnd"/>
-          <w:r>
-            <w:t>” /&gt;</w:t>
+            <w:t>&lt;Content Select=”./AppendixDocuments” /&gt;</w:t>
           </w:r>
         </w:p>
       </w:sdtContent>
@@ -3398,12 +2913,8 @@
       </w:pPr>
       <w:r>
         <w:tab/>
-      </w:r>
-      <w:proofErr w:type="gramStart"/>
-      <w:r>
         <w:t>I hereby certify that filed with this brief, either as a separate document or as a part of this brief, is an appendix that complies with § 809.19(2)(a) and that contains, at a minimum: (1) a table of contents; (2) the findings or opinion of the circuit court; and (3) portions of the record essential to an understanding of the issues raised, including oral or written rulings or decisions showing the circuit court's reasoning regarding those issues.</w:t>
       </w:r>
-      <w:proofErr w:type="gramEnd"/>
     </w:p>
     <w:p>
       <w:pPr>
@@ -3430,15 +2941,11 @@
       </w:pPr>
       <w:r>
         <w:tab/>
-      </w:r>
-      <w:proofErr w:type="gramStart"/>
-      <w:r>
         <w:t>I further certify that if the record is required by law to be confidential, the portions of the record included in the appendix are reproduced using first names and last initials instead of full names of persons, specifically including juveniles and parents of juveniles, with a notation that the portions of the record have been so reproduced to preserve confidentiality and with approp</w:t>
       </w:r>
       <w:r>
         <w:t>riate references to the record.</w:t>
       </w:r>
-      <w:proofErr w:type="gramEnd"/>
     </w:p>
     <w:p>
       <w:pPr>
@@ -3564,15 +3071,7 @@
         <w:ind w:left="2160"/>
       </w:pPr>
       <w:r>
-        <w:t xml:space="preserve">State </w:t>
-      </w:r>
-      <w:proofErr w:type="gramStart"/>
-      <w:r>
-        <w:t>Bar</w:t>
-      </w:r>
-      <w:proofErr w:type="gramEnd"/>
-      <w:r>
-        <w:t xml:space="preserve"> No.</w:t>
+        <w:t>State Bar No.</w:t>
       </w:r>
       <w:r>
         <w:t xml:space="preserve"> </w:t>
@@ -3591,23 +3090,7 @@
             <w:t>&lt;Conte</w:t>
           </w:r>
           <w:r>
-            <w:t>nt Select=”./</w:t>
-          </w:r>
-          <w:proofErr w:type="spellStart"/>
-          <w:r>
-            <w:t>ContactInfo</w:t>
-          </w:r>
-          <w:proofErr w:type="spellEnd"/>
-          <w:r>
-            <w:t>/</w:t>
-          </w:r>
-          <w:proofErr w:type="spellStart"/>
-          <w:r>
-            <w:t>BarId</w:t>
-          </w:r>
-          <w:proofErr w:type="spellEnd"/>
-          <w:r>
-            <w:t>”</w:t>
+            <w:t>nt Select=”./ContactInfo/BarId”</w:t>
           </w:r>
           <w:r>
             <w:t xml:space="preserve"> /&gt;</w:t>
@@ -3652,11 +3135,9 @@
           <w:r>
             <w:t>Select=”./</w:t>
           </w:r>
-          <w:proofErr w:type="spellStart"/>
           <w:r>
             <w:t>ContactInfo</w:t>
           </w:r>
-          <w:proofErr w:type="spellEnd"/>
           <w:r>
             <w:t>/Address/Street” /&gt;</w:t>
           </w:r>
@@ -3681,11 +3162,9 @@
           <w:r>
             <w:t>&lt;Content Select=”./</w:t>
           </w:r>
-          <w:proofErr w:type="spellStart"/>
           <w:r>
             <w:t>ContactInfo</w:t>
           </w:r>
-          <w:proofErr w:type="spellEnd"/>
           <w:r>
             <w:t>/Address/City” /&gt;</w:t>
           </w:r>
@@ -3707,11 +3186,9 @@
           <w:r>
             <w:t>&lt;Content Select=”./</w:t>
           </w:r>
-          <w:proofErr w:type="spellStart"/>
           <w:r>
             <w:t>ContactInfo</w:t>
           </w:r>
-          <w:proofErr w:type="spellEnd"/>
           <w:r>
             <w:t>/Address/State” /&gt;</w:t>
           </w:r>
@@ -3733,11 +3210,9 @@
           <w:r>
             <w:t>&lt;Content Select=”./</w:t>
           </w:r>
-          <w:proofErr w:type="spellStart"/>
           <w:r>
             <w:t>ContactInfo</w:t>
           </w:r>
-          <w:proofErr w:type="spellEnd"/>
           <w:r>
             <w:t>/Address/Zip” /&gt;</w:t>
           </w:r>
@@ -3762,11 +3237,9 @@
           <w:r>
             <w:t>&lt;Content Select=”./</w:t>
           </w:r>
-          <w:proofErr w:type="spellStart"/>
           <w:r>
             <w:t>ContactInfo</w:t>
           </w:r>
-          <w:proofErr w:type="spellEnd"/>
           <w:r>
             <w:t>/Phone” /&gt;</w:t>
           </w:r>
@@ -3794,11 +3267,9 @@
           <w:r>
             <w:t>&lt;Content Select=”./</w:t>
           </w:r>
-          <w:proofErr w:type="spellStart"/>
           <w:r>
             <w:t>ContactInfo</w:t>
           </w:r>
-          <w:proofErr w:type="spellEnd"/>
           <w:r>
             <w:t>/Email” /&gt;</w:t>
           </w:r>
@@ -3830,21 +3301,13 @@
             <w:t>&lt;Content Sel</w:t>
           </w:r>
           <w:r>
-            <w:t>ect=”./</w:t>
-          </w:r>
-          <w:proofErr w:type="spellStart"/>
-          <w:r>
-            <w:t>Circu</w:t>
+            <w:t>ect=”./Circu</w:t>
           </w:r>
           <w:r>
             <w:t>i</w:t>
           </w:r>
           <w:r>
-            <w:t>tCourtCase</w:t>
-          </w:r>
-          <w:proofErr w:type="spellEnd"/>
-          <w:r>
-            <w:t>/Role” /&gt;</w:t>
+            <w:t>tCourtCase/Role” /&gt;</w:t>
           </w:r>
         </w:sdtContent>
       </w:sdt>
@@ -6200,14 +5663,14 @@
     <w:charset w:val="00"/>
     <w:family w:val="roman"/>
     <w:pitch w:val="variable"/>
-    <w:sig w:usb0="E0002EFF" w:usb1="C000785B" w:usb2="00000009" w:usb3="00000000" w:csb0="000001FF" w:csb1="00000000"/>
+    <w:sig w:usb0="E0002AFF" w:usb1="C0007843" w:usb2="00000009" w:usb3="00000000" w:csb0="000001FF" w:csb1="00000000"/>
   </w:font>
   <w:font w:name="Arial">
     <w:panose1 w:val="020B0604020202020204"/>
     <w:charset w:val="00"/>
     <w:family w:val="swiss"/>
     <w:pitch w:val="variable"/>
-    <w:sig w:usb0="E0002EFF" w:usb1="C0007843" w:usb2="00000009" w:usb3="00000000" w:csb0="000001FF" w:csb1="00000000"/>
+    <w:sig w:usb0="E0002AFF" w:usb1="C0007843" w:usb2="00000009" w:usb3="00000000" w:csb0="000001FF" w:csb1="00000000"/>
   </w:font>
   <w:font w:name="Times">
     <w:panose1 w:val="02020603050405020304"/>
@@ -6228,14 +5691,14 @@
     <w:charset w:val="00"/>
     <w:family w:val="swiss"/>
     <w:pitch w:val="variable"/>
-    <w:sig w:usb0="E0002AFF" w:usb1="C000247B" w:usb2="00000009" w:usb3="00000000" w:csb0="000001FF" w:csb1="00000000"/>
+    <w:sig w:usb0="E0002AFF" w:usb1="4000ACFF" w:usb2="00000001" w:usb3="00000000" w:csb0="000001FF" w:csb1="00000000"/>
   </w:font>
   <w:font w:name="Calibri Light">
     <w:panose1 w:val="020F0302020204030204"/>
     <w:charset w:val="00"/>
     <w:family w:val="swiss"/>
     <w:pitch w:val="variable"/>
-    <w:sig w:usb0="E0002AFF" w:usb1="C000247B" w:usb2="00000009" w:usb3="00000000" w:csb0="000001FF" w:csb1="00000000"/>
+    <w:sig w:usb0="A0002AEF" w:usb1="4000207B" w:usb2="00000000" w:usb3="00000000" w:csb0="000001FF" w:csb1="00000000"/>
   </w:font>
 </w:fonts>
 </file>
@@ -6270,6 +5733,7 @@
     <w:rsid w:val="00391F6C"/>
     <w:rsid w:val="00392B34"/>
     <w:rsid w:val="003C052D"/>
+    <w:rsid w:val="003C7CB2"/>
     <w:rsid w:val="003E3296"/>
     <w:rsid w:val="003E3A2F"/>
     <w:rsid w:val="00410A87"/>
@@ -7166,7 +6630,7 @@
 </file>
 
 <file path=customXml/itemProps1.xml><?xml version="1.0" encoding="utf-8"?>
-<ds:datastoreItem xmlns:ds="http://schemas.openxmlformats.org/officeDocument/2006/customXml" ds:itemID="{BC562A06-0607-428D-9FFA-D057E9088950}">
+<ds:datastoreItem xmlns:ds="http://schemas.openxmlformats.org/officeDocument/2006/customXml" ds:itemID="{1F94C695-DEFA-4A7D-814A-BB7D62726F5C}">
   <ds:schemaRefs>
     <ds:schemaRef ds:uri="http://schemas.openxmlformats.org/officeDocument/2006/bibliography"/>
   </ds:schemaRefs>

</xml_diff>

<commit_message>
Updated templates to make response case/facts and issues optional. Updated forms to include firm name for lawyer
</commit_message>
<xml_diff>
--- a/BriefAssistant/initialBriefTemplateLawyer.docx
+++ b/BriefAssistant/initialBriefTemplateLawyer.docx
@@ -10,8 +10,6 @@
         </w:tabs>
         <w:spacing w:line="240" w:lineRule="auto"/>
       </w:pPr>
-      <w:bookmarkStart w:id="0" w:name="_GoBack"/>
-      <w:bookmarkEnd w:id="0"/>
       <w:r>
         <w:t>S</w:t>
       </w:r>
@@ -25,7 +23,23 @@
         <w:jc w:val="center"/>
       </w:pPr>
       <w:r>
-        <w:t>C O U R T  O F  A P P E A L S</w:t>
+        <w:t xml:space="preserve">C O U R </w:t>
+      </w:r>
+      <w:proofErr w:type="gramStart"/>
+      <w:r>
+        <w:t>T  O</w:t>
+      </w:r>
+      <w:proofErr w:type="gramEnd"/>
+      <w:r>
+        <w:t xml:space="preserve"> F  A P </w:t>
+      </w:r>
+      <w:proofErr w:type="spellStart"/>
+      <w:r>
+        <w:t>P</w:t>
+      </w:r>
+      <w:proofErr w:type="spellEnd"/>
+      <w:r>
+        <w:t xml:space="preserve"> E A L S</w:t>
       </w:r>
     </w:p>
     <w:p>
@@ -53,8 +67,16 @@
             <w:rPr>
               <w:caps/>
             </w:rPr>
-            <w:t>&lt;Content Select=”./</w:t>
-          </w:r>
+            <w:t>&lt;Content Select=”</w:t>
+          </w:r>
+          <w:proofErr w:type="gramStart"/>
+          <w:r>
+            <w:rPr>
+              <w:caps/>
+            </w:rPr>
+            <w:t>./</w:t>
+          </w:r>
+          <w:proofErr w:type="gramEnd"/>
           <w:r>
             <w:rPr>
               <w:caps/>
@@ -89,7 +111,20 @@
         <w:sdtEndPr/>
         <w:sdtContent>
           <w:r>
-            <w:t>&lt;Content Select=”./AppellateCourtCaseNumber” /&gt;</w:t>
+            <w:t>&lt;Content Select=”</w:t>
+          </w:r>
+          <w:proofErr w:type="gramStart"/>
+          <w:r>
+            <w:t>./</w:t>
+          </w:r>
+          <w:proofErr w:type="spellStart"/>
+          <w:proofErr w:type="gramEnd"/>
+          <w:r>
+            <w:t>AppellateCourtCaseNumber</w:t>
+          </w:r>
+          <w:proofErr w:type="spellEnd"/>
+          <w:r>
+            <w:t>” /&gt;</w:t>
           </w:r>
         </w:sdtContent>
       </w:sdt>
@@ -140,8 +175,16 @@
             <w:rPr>
               <w:caps/>
             </w:rPr>
-            <w:t>&lt;Content Select=”./</w:t>
-          </w:r>
+            <w:t>&lt;Content Select=”</w:t>
+          </w:r>
+          <w:proofErr w:type="gramStart"/>
+          <w:r>
+            <w:rPr>
+              <w:caps/>
+            </w:rPr>
+            <w:t>./</w:t>
+          </w:r>
+          <w:proofErr w:type="gramEnd"/>
           <w:r>
             <w:rPr>
               <w:caps/>
@@ -192,8 +235,18 @@
         <w:sdtEndPr/>
         <w:sdtContent>
           <w:r>
-            <w:t>&lt;Content Select=”./TopRole</w:t>
-          </w:r>
+            <w:t>&lt;Content Select=”</w:t>
+          </w:r>
+          <w:proofErr w:type="gramStart"/>
+          <w:r>
+            <w:t>./</w:t>
+          </w:r>
+          <w:proofErr w:type="spellStart"/>
+          <w:proofErr w:type="gramEnd"/>
+          <w:r>
+            <w:t>TopRole</w:t>
+          </w:r>
+          <w:proofErr w:type="spellEnd"/>
           <w:r>
             <w:t>” /&gt;</w:t>
           </w:r>
@@ -214,7 +267,14 @@
       </w:pPr>
       <w:r>
         <w:tab/>
-        <w:t>v.</w:t>
+      </w:r>
+      <w:proofErr w:type="gramStart"/>
+      <w:r>
+        <w:t>v</w:t>
+      </w:r>
+      <w:proofErr w:type="gramEnd"/>
+      <w:r>
+        <w:t>.</w:t>
       </w:r>
     </w:p>
     <w:p>
@@ -246,8 +306,16 @@
             <w:rPr>
               <w:caps/>
             </w:rPr>
-            <w:t>&lt;Content Select=”./</w:t>
-          </w:r>
+            <w:t>&lt;Content Select=”</w:t>
+          </w:r>
+          <w:proofErr w:type="gramStart"/>
+          <w:r>
+            <w:rPr>
+              <w:caps/>
+            </w:rPr>
+            <w:t>./</w:t>
+          </w:r>
+          <w:proofErr w:type="gramEnd"/>
           <w:r>
             <w:rPr>
               <w:caps/>
@@ -304,8 +372,18 @@
             <w:t>t Sel</w:t>
           </w:r>
           <w:r>
-            <w:t>ect=”./BottomRole</w:t>
-          </w:r>
+            <w:t>ect=”</w:t>
+          </w:r>
+          <w:proofErr w:type="gramStart"/>
+          <w:r>
+            <w:t>./</w:t>
+          </w:r>
+          <w:proofErr w:type="spellStart"/>
+          <w:proofErr w:type="gramEnd"/>
+          <w:r>
+            <w:t>BottomRole</w:t>
+          </w:r>
+          <w:proofErr w:type="spellEnd"/>
           <w:r>
             <w:t>” /&gt;</w:t>
           </w:r>
@@ -474,13 +552,21 @@
         <w:sdtEndPr/>
         <w:sdtContent>
           <w:r>
-            <w:t>&lt;Content Select=”./Circu</w:t>
+            <w:t>&lt;Content Select=”./</w:t>
+          </w:r>
+          <w:proofErr w:type="spellStart"/>
+          <w:r>
+            <w:t>Circu</w:t>
           </w:r>
           <w:r>
             <w:t>i</w:t>
           </w:r>
           <w:r>
-            <w:t>tCourtCase/County” /&gt;</w:t>
+            <w:t>tCourtCase</w:t>
+          </w:r>
+          <w:proofErr w:type="spellEnd"/>
+          <w:r>
+            <w:t>/County” /&gt;</w:t>
           </w:r>
         </w:sdtContent>
       </w:sdt>
@@ -501,13 +587,29 @@
         <w:sdtEndPr/>
         <w:sdtContent>
           <w:r>
-            <w:t>&lt;Content Select=”./Circu</w:t>
+            <w:t>&lt;Content Select=”./</w:t>
+          </w:r>
+          <w:proofErr w:type="spellStart"/>
+          <w:r>
+            <w:t>Circu</w:t>
           </w:r>
           <w:r>
             <w:t>i</w:t>
           </w:r>
           <w:r>
-            <w:t>tCourtCase/CaseNumber” /&gt;</w:t>
+            <w:t>tCourtCase</w:t>
+          </w:r>
+          <w:proofErr w:type="spellEnd"/>
+          <w:r>
+            <w:t>/</w:t>
+          </w:r>
+          <w:proofErr w:type="spellStart"/>
+          <w:r>
+            <w:t>CaseNumber</w:t>
+          </w:r>
+          <w:proofErr w:type="spellEnd"/>
+          <w:r>
+            <w:t>” /&gt;</w:t>
           </w:r>
         </w:sdtContent>
       </w:sdt>
@@ -533,7 +635,23 @@
         <w:sdtEndPr/>
         <w:sdtContent>
           <w:r>
-            <w:t>&lt;Content Select=”./CircuitCourtCase/JudgeFirstName” /&gt;</w:t>
+            <w:t>&lt;Content Select=”./</w:t>
+          </w:r>
+          <w:proofErr w:type="spellStart"/>
+          <w:r>
+            <w:t>CircuitCourtCase</w:t>
+          </w:r>
+          <w:proofErr w:type="spellEnd"/>
+          <w:r>
+            <w:t>/</w:t>
+          </w:r>
+          <w:proofErr w:type="spellStart"/>
+          <w:r>
+            <w:t>JudgeFirstName</w:t>
+          </w:r>
+          <w:proofErr w:type="spellEnd"/>
+          <w:r>
+            <w:t>” /&gt;</w:t>
           </w:r>
         </w:sdtContent>
       </w:sdt>
@@ -551,7 +669,23 @@
         <w:sdtEndPr/>
         <w:sdtContent>
           <w:r>
-            <w:t>&lt;Content Select=”./CircuitCourtCase/JudgeLastName” /&gt;</w:t>
+            <w:t>&lt;Content Select=”./</w:t>
+          </w:r>
+          <w:proofErr w:type="spellStart"/>
+          <w:r>
+            <w:t>CircuitCourtCase</w:t>
+          </w:r>
+          <w:proofErr w:type="spellEnd"/>
+          <w:r>
+            <w:t>/</w:t>
+          </w:r>
+          <w:proofErr w:type="spellStart"/>
+          <w:r>
+            <w:t>JudgeLastName</w:t>
+          </w:r>
+          <w:proofErr w:type="spellEnd"/>
+          <w:r>
+            <w:t>” /&gt;</w:t>
           </w:r>
         </w:sdtContent>
       </w:sdt>
@@ -627,7 +761,15 @@
         <w:ind w:left="2160"/>
       </w:pPr>
       <w:r>
-        <w:t>State Bar No.</w:t>
+        <w:t xml:space="preserve">State </w:t>
+      </w:r>
+      <w:proofErr w:type="gramStart"/>
+      <w:r>
+        <w:t>Bar</w:t>
+      </w:r>
+      <w:proofErr w:type="gramEnd"/>
+      <w:r>
+        <w:t xml:space="preserve"> No.</w:t>
       </w:r>
       <w:r>
         <w:t xml:space="preserve"> </w:t>
@@ -643,10 +785,26 @@
         <w:sdtEndPr/>
         <w:sdtContent>
           <w:r>
-            <w:t>&lt;Content Select=”./Co</w:t>
-          </w:r>
-          <w:r>
-            <w:t>ntactInfo/BarId”</w:t>
+            <w:t>&lt;Content Select=”./</w:t>
+          </w:r>
+          <w:proofErr w:type="spellStart"/>
+          <w:r>
+            <w:t>Co</w:t>
+          </w:r>
+          <w:r>
+            <w:t>ntactInfo</w:t>
+          </w:r>
+          <w:proofErr w:type="spellEnd"/>
+          <w:r>
+            <w:t>/</w:t>
+          </w:r>
+          <w:proofErr w:type="spellStart"/>
+          <w:r>
+            <w:t>BarId</w:t>
+          </w:r>
+          <w:proofErr w:type="spellEnd"/>
+          <w:r>
+            <w:t>”</w:t>
           </w:r>
           <w:r>
             <w:t xml:space="preserve"> /&gt;</w:t>
@@ -687,9 +845,11 @@
           <w:r>
             <w:t>&lt;Content Select=”./</w:t>
           </w:r>
+          <w:proofErr w:type="spellStart"/>
           <w:r>
             <w:t>ContactInfo</w:t>
           </w:r>
+          <w:proofErr w:type="spellEnd"/>
           <w:r>
             <w:t>/Address/Street” /&gt;</w:t>
           </w:r>
@@ -712,7 +872,15 @@
         <w:sdtEndPr/>
         <w:sdtContent>
           <w:r>
-            <w:t>&lt;Content Select=”./ContactInfo/Address/Street2” Optional=”true”</w:t>
+            <w:t>&lt;Content Select=”./</w:t>
+          </w:r>
+          <w:proofErr w:type="spellStart"/>
+          <w:r>
+            <w:t>ContactInfo</w:t>
+          </w:r>
+          <w:proofErr w:type="spellEnd"/>
+          <w:r>
+            <w:t>/Address/Street2” Optional=”true”</w:t>
           </w:r>
           <w:r>
             <w:t xml:space="preserve"> </w:t>
@@ -744,9 +912,11 @@
           <w:r>
             <w:t>Select=”./</w:t>
           </w:r>
+          <w:proofErr w:type="spellStart"/>
           <w:r>
             <w:t>ContactInfo</w:t>
           </w:r>
+          <w:proofErr w:type="spellEnd"/>
           <w:r>
             <w:t>/Address/City” /&gt;</w:t>
           </w:r>
@@ -771,9 +941,11 @@
           <w:r>
             <w:t>ect=”./</w:t>
           </w:r>
+          <w:proofErr w:type="spellStart"/>
           <w:r>
             <w:t>ContactInfo</w:t>
           </w:r>
+          <w:proofErr w:type="spellEnd"/>
           <w:r>
             <w:t xml:space="preserve">/Address/State” </w:t>
           </w:r>
@@ -798,9 +970,11 @@
           <w:r>
             <w:t>&lt;Content Select=”./</w:t>
           </w:r>
+          <w:proofErr w:type="spellStart"/>
           <w:r>
             <w:t>ContactInfo</w:t>
           </w:r>
+          <w:proofErr w:type="spellEnd"/>
           <w:r>
             <w:t>/Address/Zip” /&gt;</w:t>
           </w:r>
@@ -825,9 +999,11 @@
           <w:r>
             <w:t>&lt;Content Select=”./</w:t>
           </w:r>
+          <w:proofErr w:type="spellStart"/>
           <w:r>
             <w:t>ContactInfo</w:t>
           </w:r>
+          <w:proofErr w:type="spellEnd"/>
           <w:r>
             <w:t>/Phone” /&gt;</w:t>
           </w:r>
@@ -852,9 +1028,11 @@
           <w:r>
             <w:t>&lt;Content Select=”./</w:t>
           </w:r>
+          <w:proofErr w:type="spellStart"/>
           <w:r>
             <w:t>ContactInfo</w:t>
           </w:r>
+          <w:proofErr w:type="spellEnd"/>
           <w:r>
             <w:t>/Email” /&gt;</w:t>
           </w:r>
@@ -901,13 +1079,21 @@
             <w:t>&lt;Content Sel</w:t>
           </w:r>
           <w:r>
-            <w:t>ect=”./Circu</w:t>
+            <w:t>ect=”./</w:t>
+          </w:r>
+          <w:proofErr w:type="spellStart"/>
+          <w:r>
+            <w:t>Circu</w:t>
           </w:r>
           <w:r>
             <w:t>i</w:t>
           </w:r>
           <w:r>
-            <w:t>tCourtCase/Role” /&gt;</w:t>
+            <w:t>tCourtCase</w:t>
+          </w:r>
+          <w:proofErr w:type="spellEnd"/>
+          <w:r>
+            <w:t>/Role” /&gt;</w:t>
           </w:r>
         </w:sdtContent>
       </w:sdt>
@@ -1239,7 +1425,7 @@
       <w:pPr>
         <w:pStyle w:val="Center"/>
       </w:pPr>
-      <w:bookmarkStart w:id="1" w:name="_Toc447180599"/>
+      <w:bookmarkStart w:id="0" w:name="_Toc447180599"/>
       <w:r>
         <w:lastRenderedPageBreak/>
         <w:t>I</w:t>
@@ -1247,9 +1433,9 @@
       <w:r>
         <w:t>SSUEs PRESENTED</w:t>
       </w:r>
-      <w:bookmarkEnd w:id="1"/>
-    </w:p>
-    <w:bookmarkStart w:id="2" w:name="_Hlk511816857" w:displacedByCustomXml="next"/>
+      <w:bookmarkEnd w:id="0"/>
+    </w:p>
+    <w:bookmarkStart w:id="1" w:name="_Hlk511816857" w:displacedByCustomXml="next"/>
     <w:sdt>
       <w:sdtPr>
         <w:id w:val="458692609"/>
@@ -1266,16 +1452,31 @@
             <w:ind w:firstLine="0"/>
           </w:pPr>
           <w:r>
-            <w:t>&lt;Repeat Select=”./IssuesPresented/</w:t>
-          </w:r>
+            <w:t>&lt;Repeat Select=”./</w:t>
+          </w:r>
+          <w:proofErr w:type="spellStart"/>
+          <w:r>
+            <w:t>IssuesPresented</w:t>
+          </w:r>
+          <w:proofErr w:type="spellEnd"/>
+          <w:r>
+            <w:t>/</w:t>
+          </w:r>
+          <w:proofErr w:type="spellStart"/>
           <w:r>
             <w:t>BriefExport.</w:t>
           </w:r>
           <w:r>
             <w:t>Paragraph</w:t>
           </w:r>
-          <w:r>
-            <w:t>”  /&gt;</w:t>
+          <w:proofErr w:type="spellEnd"/>
+          <w:proofErr w:type="gramStart"/>
+          <w:r>
+            <w:t>”  /</w:t>
+          </w:r>
+          <w:proofErr w:type="gramEnd"/>
+          <w:r>
+            <w:t>&gt;</w:t>
           </w:r>
         </w:p>
       </w:sdtContent>
@@ -1297,7 +1498,15 @@
             </w:tabs>
           </w:pPr>
           <w:r>
-            <w:t>&lt;Content Select=”./Value</w:t>
+            <w:t>&lt;Content Select=”</w:t>
+          </w:r>
+          <w:proofErr w:type="gramStart"/>
+          <w:r>
+            <w:t>./</w:t>
+          </w:r>
+          <w:proofErr w:type="gramEnd"/>
+          <w:r>
+            <w:t>Value</w:t>
           </w:r>
           <w:r>
             <w:t>” /&gt;</w:t>
@@ -1321,7 +1530,15 @@
             <w:ind w:firstLine="0"/>
           </w:pPr>
           <w:r>
-            <w:t>&lt;EndRepeat /&gt;</w:t>
+            <w:t>&lt;</w:t>
+          </w:r>
+          <w:proofErr w:type="spellStart"/>
+          <w:r>
+            <w:t>EndRepeat</w:t>
+          </w:r>
+          <w:proofErr w:type="spellEnd"/>
+          <w:r>
+            <w:t xml:space="preserve"> /&gt;</w:t>
           </w:r>
         </w:p>
       </w:sdtContent>
@@ -1330,12 +1547,12 @@
       <w:pPr>
         <w:pStyle w:val="Center"/>
       </w:pPr>
-      <w:bookmarkStart w:id="3" w:name="_Toc447180600"/>
+      <w:bookmarkStart w:id="2" w:name="_Toc447180600"/>
+      <w:bookmarkEnd w:id="1"/>
+      <w:r>
+        <w:t>Statement on oral Argument</w:t>
+      </w:r>
       <w:bookmarkEnd w:id="2"/>
-      <w:r>
-        <w:t>Statement on oral Argument</w:t>
-      </w:r>
-      <w:bookmarkEnd w:id="3"/>
     </w:p>
     <w:sdt>
       <w:sdtPr>
@@ -1355,18 +1572,22 @@
           <w:r>
             <w:t>&lt;Repeat Select=”./</w:t>
           </w:r>
+          <w:proofErr w:type="spellStart"/>
           <w:r>
             <w:t>OralArgumentStatement</w:t>
           </w:r>
+          <w:proofErr w:type="spellEnd"/>
           <w:r>
             <w:t>/</w:t>
           </w:r>
+          <w:proofErr w:type="spellStart"/>
           <w:r>
             <w:t>BriefExport.</w:t>
           </w:r>
           <w:r>
             <w:t>Paragraph</w:t>
           </w:r>
+          <w:proofErr w:type="spellEnd"/>
           <w:r>
             <w:t xml:space="preserve">” </w:t>
           </w:r>
@@ -1393,7 +1614,15 @@
             </w:tabs>
           </w:pPr>
           <w:r>
-            <w:t>&lt;Content Select=”./Value” /&gt;</w:t>
+            <w:t>&lt;Content Select=”</w:t>
+          </w:r>
+          <w:proofErr w:type="gramStart"/>
+          <w:r>
+            <w:t>./</w:t>
+          </w:r>
+          <w:proofErr w:type="gramEnd"/>
+          <w:r>
+            <w:t>Value” /&gt;</w:t>
           </w:r>
         </w:p>
       </w:sdtContent>
@@ -1414,7 +1643,15 @@
             <w:ind w:firstLine="0"/>
           </w:pPr>
           <w:r>
-            <w:t>&lt;EndRepeat /&gt;</w:t>
+            <w:t>&lt;</w:t>
+          </w:r>
+          <w:proofErr w:type="spellStart"/>
+          <w:r>
+            <w:t>EndRepeat</w:t>
+          </w:r>
+          <w:proofErr w:type="spellEnd"/>
+          <w:r>
+            <w:t xml:space="preserve"> /&gt;</w:t>
           </w:r>
         </w:p>
       </w:sdtContent>
@@ -1423,11 +1660,11 @@
       <w:pPr>
         <w:pStyle w:val="Center"/>
       </w:pPr>
-      <w:bookmarkStart w:id="4" w:name="_Toc447180601"/>
+      <w:bookmarkStart w:id="3" w:name="_Toc447180601"/>
       <w:r>
         <w:t>Statement on Publication</w:t>
       </w:r>
-      <w:bookmarkEnd w:id="4"/>
+      <w:bookmarkEnd w:id="3"/>
     </w:p>
     <w:sdt>
       <w:sdtPr>
@@ -1445,13 +1682,26 @@
             <w:ind w:firstLine="0"/>
           </w:pPr>
           <w:r>
-            <w:t>&lt;Repeat Select=”./PublicationStatement/</w:t>
-          </w:r>
+            <w:t>&lt;Repeat Select=”./</w:t>
+          </w:r>
+          <w:proofErr w:type="spellStart"/>
+          <w:r>
+            <w:t>PublicationStatement</w:t>
+          </w:r>
+          <w:proofErr w:type="spellEnd"/>
+          <w:r>
+            <w:t>/</w:t>
+          </w:r>
+          <w:proofErr w:type="spellStart"/>
           <w:r>
             <w:t>BriefExport.</w:t>
           </w:r>
           <w:r>
-            <w:t xml:space="preserve">Paragraph” </w:t>
+            <w:t>Paragraph</w:t>
+          </w:r>
+          <w:proofErr w:type="spellEnd"/>
+          <w:r>
+            <w:t xml:space="preserve">” </w:t>
           </w:r>
           <w:r>
             <w:t>/&gt;</w:t>
@@ -1476,7 +1726,15 @@
             </w:tabs>
           </w:pPr>
           <w:r>
-            <w:t>&lt;Content Select=”./Value” /&gt;</w:t>
+            <w:t>&lt;Content Select=”</w:t>
+          </w:r>
+          <w:proofErr w:type="gramStart"/>
+          <w:r>
+            <w:t>./</w:t>
+          </w:r>
+          <w:proofErr w:type="gramEnd"/>
+          <w:r>
+            <w:t>Value” /&gt;</w:t>
           </w:r>
         </w:p>
       </w:sdtContent>
@@ -1497,7 +1755,15 @@
             <w:ind w:firstLine="0"/>
           </w:pPr>
           <w:r>
-            <w:t>&lt;EndRepeat /&gt;</w:t>
+            <w:t>&lt;</w:t>
+          </w:r>
+          <w:proofErr w:type="spellStart"/>
+          <w:r>
+            <w:t>EndRepeat</w:t>
+          </w:r>
+          <w:proofErr w:type="spellEnd"/>
+          <w:r>
+            <w:t xml:space="preserve"> /&gt;</w:t>
           </w:r>
         </w:p>
       </w:sdtContent>
@@ -1506,14 +1772,14 @@
       <w:pPr>
         <w:pStyle w:val="Center"/>
       </w:pPr>
-      <w:bookmarkStart w:id="5" w:name="_Toc447180602"/>
+      <w:bookmarkStart w:id="4" w:name="_Toc447180602"/>
       <w:r>
         <w:t>statement of</w:t>
       </w:r>
       <w:r>
         <w:t xml:space="preserve"> case</w:t>
       </w:r>
-      <w:bookmarkEnd w:id="5"/>
+      <w:bookmarkEnd w:id="4"/>
       <w:r>
         <w:t xml:space="preserve"> AND FACTS</w:t>
       </w:r>
@@ -1536,18 +1802,22 @@
           <w:r>
             <w:t>&lt;Repeat Select=”./</w:t>
           </w:r>
+          <w:proofErr w:type="spellStart"/>
           <w:r>
             <w:t>CaseFactsStatement</w:t>
           </w:r>
+          <w:proofErr w:type="spellEnd"/>
           <w:r>
             <w:t>/</w:t>
           </w:r>
+          <w:proofErr w:type="spellStart"/>
           <w:r>
             <w:t>BriefExport.</w:t>
           </w:r>
           <w:r>
             <w:t>Paragraph</w:t>
           </w:r>
+          <w:proofErr w:type="spellEnd"/>
           <w:r>
             <w:t xml:space="preserve">” </w:t>
           </w:r>
@@ -1574,7 +1844,15 @@
             </w:tabs>
           </w:pPr>
           <w:r>
-            <w:t>&lt;Content Select=”./Value” /&gt;</w:t>
+            <w:t>&lt;Content Select=”</w:t>
+          </w:r>
+          <w:proofErr w:type="gramStart"/>
+          <w:r>
+            <w:t>./</w:t>
+          </w:r>
+          <w:proofErr w:type="gramEnd"/>
+          <w:r>
+            <w:t>Value” /&gt;</w:t>
           </w:r>
         </w:p>
       </w:sdtContent>
@@ -1595,7 +1873,15 @@
             <w:ind w:firstLine="0"/>
           </w:pPr>
           <w:r>
-            <w:t>&lt;EndRepeat /&gt;</w:t>
+            <w:t>&lt;</w:t>
+          </w:r>
+          <w:proofErr w:type="spellStart"/>
+          <w:r>
+            <w:t>EndRepeat</w:t>
+          </w:r>
+          <w:proofErr w:type="spellEnd"/>
+          <w:r>
+            <w:t xml:space="preserve"> /&gt;</w:t>
           </w:r>
         </w:p>
       </w:sdtContent>
@@ -1604,12 +1890,12 @@
       <w:pPr>
         <w:pStyle w:val="Center"/>
       </w:pPr>
-      <w:bookmarkStart w:id="6" w:name="_Toc447180603"/>
+      <w:bookmarkStart w:id="5" w:name="_Toc447180603"/>
       <w:r>
         <w:lastRenderedPageBreak/>
         <w:t>argument</w:t>
       </w:r>
-      <w:bookmarkEnd w:id="6"/>
+      <w:bookmarkEnd w:id="5"/>
     </w:p>
     <w:sdt>
       <w:sdtPr>
@@ -1635,12 +1921,14 @@
           <w:r>
             <w:t>/</w:t>
           </w:r>
+          <w:proofErr w:type="spellStart"/>
           <w:r>
             <w:t>BriefExport.</w:t>
           </w:r>
           <w:r>
             <w:t>Paragraph</w:t>
           </w:r>
+          <w:proofErr w:type="spellEnd"/>
           <w:r>
             <w:t xml:space="preserve">” </w:t>
           </w:r>
@@ -1667,7 +1955,15 @@
             </w:tabs>
           </w:pPr>
           <w:r>
-            <w:t>&lt;Content Select=”./Value” /&gt;</w:t>
+            <w:t>&lt;Content Select=”</w:t>
+          </w:r>
+          <w:proofErr w:type="gramStart"/>
+          <w:r>
+            <w:t>./</w:t>
+          </w:r>
+          <w:proofErr w:type="gramEnd"/>
+          <w:r>
+            <w:t>Value” /&gt;</w:t>
           </w:r>
         </w:p>
       </w:sdtContent>
@@ -1688,7 +1984,15 @@
             <w:ind w:firstLine="0"/>
           </w:pPr>
           <w:r>
-            <w:t>&lt;EndRepeat /&gt;</w:t>
+            <w:t>&lt;</w:t>
+          </w:r>
+          <w:proofErr w:type="spellStart"/>
+          <w:r>
+            <w:t>EndRepeat</w:t>
+          </w:r>
+          <w:proofErr w:type="spellEnd"/>
+          <w:r>
+            <w:t xml:space="preserve"> /&gt;</w:t>
           </w:r>
         </w:p>
       </w:sdtContent>
@@ -1725,12 +2029,14 @@
           <w:r>
             <w:t>/</w:t>
           </w:r>
+          <w:proofErr w:type="spellStart"/>
           <w:r>
             <w:t>BriefExport.</w:t>
           </w:r>
           <w:r>
             <w:t>Paragraph</w:t>
           </w:r>
+          <w:proofErr w:type="spellEnd"/>
           <w:r>
             <w:t>”</w:t>
           </w:r>
@@ -1757,7 +2063,15 @@
             </w:tabs>
           </w:pPr>
           <w:r>
-            <w:t>&lt;Content Select=”./Value” /&gt;</w:t>
+            <w:t>&lt;Content Select=”</w:t>
+          </w:r>
+          <w:proofErr w:type="gramStart"/>
+          <w:r>
+            <w:t>./</w:t>
+          </w:r>
+          <w:proofErr w:type="gramEnd"/>
+          <w:r>
+            <w:t>Value” /&gt;</w:t>
           </w:r>
         </w:p>
       </w:sdtContent>
@@ -1778,7 +2092,15 @@
             <w:ind w:firstLine="0"/>
           </w:pPr>
           <w:r>
-            <w:t>&lt;EndRepeat /&gt;</w:t>
+            <w:t>&lt;</w:t>
+          </w:r>
+          <w:proofErr w:type="spellStart"/>
+          <w:r>
+            <w:t>EndRepeat</w:t>
+          </w:r>
+          <w:proofErr w:type="spellEnd"/>
+          <w:r>
+            <w:t xml:space="preserve"> /&gt;</w:t>
           </w:r>
         </w:p>
       </w:sdtContent>
@@ -1886,7 +2208,15 @@
         <w:ind w:left="2160"/>
       </w:pPr>
       <w:r>
-        <w:t>State Bar No.</w:t>
+        <w:t xml:space="preserve">State </w:t>
+      </w:r>
+      <w:proofErr w:type="gramStart"/>
+      <w:r>
+        <w:t>Bar</w:t>
+      </w:r>
+      <w:proofErr w:type="gramEnd"/>
+      <w:r>
+        <w:t xml:space="preserve"> No.</w:t>
       </w:r>
       <w:r>
         <w:t xml:space="preserve"> </w:t>
@@ -1902,10 +2232,26 @@
         <w:sdtEndPr/>
         <w:sdtContent>
           <w:r>
-            <w:t>&lt;Content Select=”./Co</w:t>
-          </w:r>
-          <w:r>
-            <w:t>ntactInfo/BarId”</w:t>
+            <w:t>&lt;Content Select=”./</w:t>
+          </w:r>
+          <w:proofErr w:type="spellStart"/>
+          <w:r>
+            <w:t>Co</w:t>
+          </w:r>
+          <w:r>
+            <w:t>ntactInfo</w:t>
+          </w:r>
+          <w:proofErr w:type="spellEnd"/>
+          <w:r>
+            <w:t>/</w:t>
+          </w:r>
+          <w:proofErr w:type="spellStart"/>
+          <w:r>
+            <w:t>BarId</w:t>
+          </w:r>
+          <w:proofErr w:type="spellEnd"/>
+          <w:r>
+            <w:t>”</w:t>
           </w:r>
           <w:r>
             <w:t xml:space="preserve"> /&gt;</w:t>
@@ -1945,9 +2291,11 @@
           <w:r>
             <w:t>&lt;Content Select=”./</w:t>
           </w:r>
+          <w:proofErr w:type="spellStart"/>
           <w:r>
             <w:t>ContactInfo</w:t>
           </w:r>
+          <w:proofErr w:type="spellEnd"/>
           <w:r>
             <w:t>/Address/Street” /&gt;</w:t>
           </w:r>
@@ -1970,7 +2318,15 @@
         <w:sdtEndPr/>
         <w:sdtContent>
           <w:r>
-            <w:t>&lt;Content Select=”./ContactInfo/Address/Street2” Optional=”true” /&gt;</w:t>
+            <w:t>&lt;Content Select=”./</w:t>
+          </w:r>
+          <w:proofErr w:type="spellStart"/>
+          <w:r>
+            <w:t>ContactInfo</w:t>
+          </w:r>
+          <w:proofErr w:type="spellEnd"/>
+          <w:r>
+            <w:t>/Address/Street2” Optional=”true” /&gt;</w:t>
           </w:r>
         </w:sdtContent>
       </w:sdt>
@@ -1993,9 +2349,11 @@
           <w:r>
             <w:t>&lt;Content Select=”./</w:t>
           </w:r>
+          <w:proofErr w:type="spellStart"/>
           <w:r>
             <w:t>ContactInfo</w:t>
           </w:r>
+          <w:proofErr w:type="spellEnd"/>
           <w:r>
             <w:t>/Address/City” /&gt;</w:t>
           </w:r>
@@ -2017,9 +2375,11 @@
           <w:r>
             <w:t>&lt;Content Select=”./</w:t>
           </w:r>
+          <w:proofErr w:type="spellStart"/>
           <w:r>
             <w:t>ContactInfo</w:t>
           </w:r>
+          <w:proofErr w:type="spellEnd"/>
           <w:r>
             <w:t xml:space="preserve">/Address/State” </w:t>
           </w:r>
@@ -2045,9 +2405,11 @@
           <w:r>
             <w:t>&lt;Content Select=”./</w:t>
           </w:r>
+          <w:proofErr w:type="spellStart"/>
           <w:r>
             <w:t>ContactInfo</w:t>
           </w:r>
+          <w:proofErr w:type="spellEnd"/>
           <w:r>
             <w:t>/Address/Zip” /&gt;</w:t>
           </w:r>
@@ -2072,9 +2434,11 @@
           <w:r>
             <w:t>&lt;Content Select=”./</w:t>
           </w:r>
+          <w:proofErr w:type="spellStart"/>
           <w:r>
             <w:t>ContactInfo</w:t>
           </w:r>
+          <w:proofErr w:type="spellEnd"/>
           <w:r>
             <w:t>/Phone” /&gt;</w:t>
           </w:r>
@@ -2099,9 +2463,11 @@
           <w:r>
             <w:t>&lt;Content Select=”./</w:t>
           </w:r>
+          <w:proofErr w:type="spellStart"/>
           <w:r>
             <w:t>ContactInfo</w:t>
           </w:r>
+          <w:proofErr w:type="spellEnd"/>
           <w:r>
             <w:t>/Email” /&gt;</w:t>
           </w:r>
@@ -2136,7 +2502,11 @@
             <w:t>&lt;Content Sel</w:t>
           </w:r>
           <w:r>
-            <w:t>ect=”./Circu</w:t>
+            <w:t>ect=”./</w:t>
+          </w:r>
+          <w:proofErr w:type="spellStart"/>
+          <w:r>
+            <w:t>Circu</w:t>
           </w:r>
           <w:r>
             <w:t>i</w:t>
@@ -2145,7 +2515,11 @@
             <w:t>t</w:t>
           </w:r>
           <w:r>
-            <w:t xml:space="preserve">CourtCase/Role” </w:t>
+            <w:t>CourtCase</w:t>
+          </w:r>
+          <w:proofErr w:type="spellEnd"/>
+          <w:r>
+            <w:t xml:space="preserve">/Role” </w:t>
           </w:r>
           <w:r>
             <w:t>/&gt;</w:t>
@@ -2173,7 +2547,7 @@
       <w:pPr>
         <w:pStyle w:val="Center"/>
       </w:pPr>
-      <w:bookmarkStart w:id="7" w:name="_Toc447180607"/>
+      <w:bookmarkStart w:id="6" w:name="_Toc447180607"/>
       <w:r>
         <w:lastRenderedPageBreak/>
         <w:t>CERTIFICATION</w:t>
@@ -2181,7 +2555,7 @@
       <w:r>
         <w:t xml:space="preserve"> AS TO FORM/LENGTH</w:t>
       </w:r>
-      <w:bookmarkEnd w:id="7"/>
+      <w:bookmarkEnd w:id="6"/>
     </w:p>
     <w:p>
       <w:pPr>
@@ -2209,7 +2583,15 @@
         <w:t xml:space="preserve"> contained in §</w:t>
       </w:r>
       <w:r>
-        <w:t xml:space="preserve"> 809.19(8)(b) and (c) </w:t>
+        <w:t xml:space="preserve"> 809.19(8</w:t>
+      </w:r>
+      <w:proofErr w:type="gramStart"/>
+      <w:r>
+        <w:t>)(</w:t>
+      </w:r>
+      <w:proofErr w:type="gramEnd"/>
+      <w:r>
+        <w:t xml:space="preserve">b) and (c) </w:t>
       </w:r>
       <w:r>
         <w:t xml:space="preserve">for a brief produced with a proportional serif font. </w:t>
@@ -2237,7 +2619,7 @@
         <w:pStyle w:val="Center"/>
         <w:spacing w:before="0" w:after="240" w:line="240" w:lineRule="auto"/>
       </w:pPr>
-      <w:bookmarkStart w:id="8" w:name="_Toc447180608"/>
+      <w:bookmarkStart w:id="7" w:name="_Toc447180608"/>
       <w:r>
         <w:t>CERTIFICATE OF COMPLIANCE</w:t>
       </w:r>
@@ -2250,7 +2632,7 @@
       <w:r>
         <w:t>809.19(12)</w:t>
       </w:r>
-      <w:bookmarkEnd w:id="8"/>
+      <w:bookmarkEnd w:id="7"/>
     </w:p>
     <w:p>
       <w:pPr>
@@ -2437,7 +2819,15 @@
         <w:ind w:left="2160"/>
       </w:pPr>
       <w:r>
-        <w:t>State Bar No.</w:t>
+        <w:t xml:space="preserve">State </w:t>
+      </w:r>
+      <w:proofErr w:type="gramStart"/>
+      <w:r>
+        <w:t>Bar</w:t>
+      </w:r>
+      <w:proofErr w:type="gramEnd"/>
+      <w:r>
+        <w:t xml:space="preserve"> No.</w:t>
       </w:r>
       <w:r>
         <w:t xml:space="preserve"> </w:t>
@@ -2453,10 +2843,26 @@
         <w:sdtEndPr/>
         <w:sdtContent>
           <w:r>
-            <w:t>&lt;Content Select=”./Co</w:t>
-          </w:r>
-          <w:r>
-            <w:t>ntactInfo/BarId”</w:t>
+            <w:t>&lt;Content Select=”./</w:t>
+          </w:r>
+          <w:proofErr w:type="spellStart"/>
+          <w:r>
+            <w:t>Co</w:t>
+          </w:r>
+          <w:r>
+            <w:t>ntactInfo</w:t>
+          </w:r>
+          <w:proofErr w:type="spellEnd"/>
+          <w:r>
+            <w:t>/</w:t>
+          </w:r>
+          <w:proofErr w:type="spellStart"/>
+          <w:r>
+            <w:t>BarId</w:t>
+          </w:r>
+          <w:proofErr w:type="spellEnd"/>
+          <w:r>
+            <w:t>”</w:t>
           </w:r>
           <w:r>
             <w:t xml:space="preserve"> /&gt;</w:t>
@@ -2496,9 +2902,11 @@
           <w:r>
             <w:t>&lt;Content Select=”./</w:t>
           </w:r>
+          <w:proofErr w:type="spellStart"/>
           <w:r>
             <w:t>ContactInfo</w:t>
           </w:r>
+          <w:proofErr w:type="spellEnd"/>
           <w:r>
             <w:t>/Address/Street” /&gt;</w:t>
           </w:r>
@@ -2521,7 +2929,15 @@
         <w:sdtEndPr/>
         <w:sdtContent>
           <w:r>
-            <w:t>&lt;Content Select=”./ContactInfo/Address/Street2” Optional=”true” /&gt;</w:t>
+            <w:t>&lt;Content Select=”./</w:t>
+          </w:r>
+          <w:proofErr w:type="spellStart"/>
+          <w:r>
+            <w:t>ContactInfo</w:t>
+          </w:r>
+          <w:proofErr w:type="spellEnd"/>
+          <w:r>
+            <w:t>/Address/Street2” Optional=”true” /&gt;</w:t>
           </w:r>
         </w:sdtContent>
       </w:sdt>
@@ -2544,9 +2960,11 @@
           <w:r>
             <w:t>&lt;Content Select=”./</w:t>
           </w:r>
+          <w:proofErr w:type="spellStart"/>
           <w:r>
             <w:t>ContactInfo</w:t>
           </w:r>
+          <w:proofErr w:type="spellEnd"/>
           <w:r>
             <w:t>/Address/City” /&gt;</w:t>
           </w:r>
@@ -2568,9 +2986,11 @@
           <w:r>
             <w:t>&lt;Content Select=”./</w:t>
           </w:r>
+          <w:proofErr w:type="spellStart"/>
           <w:r>
             <w:t>ContactInfo</w:t>
           </w:r>
+          <w:proofErr w:type="spellEnd"/>
           <w:r>
             <w:t xml:space="preserve">/Address/State” </w:t>
           </w:r>
@@ -2596,9 +3016,11 @@
           <w:r>
             <w:t>&lt;Content Select=”./</w:t>
           </w:r>
+          <w:proofErr w:type="spellStart"/>
           <w:r>
             <w:t>ContactInfo</w:t>
           </w:r>
+          <w:proofErr w:type="spellEnd"/>
           <w:r>
             <w:t>/Address/Zip” /&gt;</w:t>
           </w:r>
@@ -2623,9 +3045,11 @@
           <w:r>
             <w:t>&lt;Content Select=”./</w:t>
           </w:r>
+          <w:proofErr w:type="spellStart"/>
           <w:r>
             <w:t>ContactInfo</w:t>
           </w:r>
+          <w:proofErr w:type="spellEnd"/>
           <w:r>
             <w:t>/Phone” /&gt;</w:t>
           </w:r>
@@ -2650,9 +3074,11 @@
           <w:r>
             <w:t>&lt;Content Select=”./</w:t>
           </w:r>
+          <w:proofErr w:type="spellStart"/>
           <w:r>
             <w:t>ContactInfo</w:t>
           </w:r>
+          <w:proofErr w:type="spellEnd"/>
           <w:r>
             <w:t>/Email” /&gt;</w:t>
           </w:r>
@@ -2681,13 +3107,21 @@
             <w:t>&lt;Content Sel</w:t>
           </w:r>
           <w:r>
-            <w:t>ect=”./Circu</w:t>
+            <w:t>ect=”./</w:t>
+          </w:r>
+          <w:proofErr w:type="spellStart"/>
+          <w:r>
+            <w:t>Circu</w:t>
           </w:r>
           <w:r>
             <w:t>i</w:t>
           </w:r>
           <w:r>
-            <w:t>tCourtCase/Role” /&gt;</w:t>
+            <w:t>tCourtCase</w:t>
+          </w:r>
+          <w:proofErr w:type="spellEnd"/>
+          <w:r>
+            <w:t>/Role” /&gt;</w:t>
           </w:r>
         </w:sdtContent>
       </w:sdt>
@@ -2728,7 +3162,27 @@
           <w:sz w:val="36"/>
         </w:rPr>
         <w:lastRenderedPageBreak/>
-        <w:t>A P P E N D I X</w:t>
+        <w:t xml:space="preserve">A P </w:t>
+      </w:r>
+      <w:proofErr w:type="spellStart"/>
+      <w:r>
+        <w:rPr>
+          <w:b/>
+          <w:bCs/>
+          <w:iCs/>
+          <w:sz w:val="36"/>
+        </w:rPr>
+        <w:t>P</w:t>
+      </w:r>
+      <w:proofErr w:type="spellEnd"/>
+      <w:r>
+        <w:rPr>
+          <w:b/>
+          <w:bCs/>
+          <w:iCs/>
+          <w:sz w:val="36"/>
+        </w:rPr>
+        <w:t xml:space="preserve"> E N D I X</w:t>
       </w:r>
     </w:p>
     <w:p>
@@ -2794,7 +3248,23 @@
           <w:b/>
           <w:sz w:val="36"/>
         </w:rPr>
-        <w:t>A P P E N D I X</w:t>
+        <w:t xml:space="preserve">A P </w:t>
+      </w:r>
+      <w:proofErr w:type="spellStart"/>
+      <w:r>
+        <w:rPr>
+          <w:b/>
+          <w:sz w:val="36"/>
+        </w:rPr>
+        <w:t>P</w:t>
+      </w:r>
+      <w:proofErr w:type="spellEnd"/>
+      <w:r>
+        <w:rPr>
+          <w:b/>
+          <w:sz w:val="36"/>
+        </w:rPr>
+        <w:t xml:space="preserve"> E N D I X</w:t>
       </w:r>
     </w:p>
     <w:p>
@@ -2841,7 +3311,20 @@
             <w:jc w:val="left"/>
           </w:pPr>
           <w:r>
-            <w:t>&lt;Content Select=”./AppendixDocuments” /&gt;</w:t>
+            <w:t>&lt;Content Select=”</w:t>
+          </w:r>
+          <w:proofErr w:type="gramStart"/>
+          <w:r>
+            <w:t>./</w:t>
+          </w:r>
+          <w:proofErr w:type="spellStart"/>
+          <w:proofErr w:type="gramEnd"/>
+          <w:r>
+            <w:t>AppendixDocuments</w:t>
+          </w:r>
+          <w:proofErr w:type="spellEnd"/>
+          <w:r>
+            <w:t>” /&gt;</w:t>
           </w:r>
         </w:p>
       </w:sdtContent>
@@ -2913,8 +3396,12 @@
       </w:pPr>
       <w:r>
         <w:tab/>
+      </w:r>
+      <w:proofErr w:type="gramStart"/>
+      <w:r>
         <w:t>I hereby certify that filed with this brief, either as a separate document or as a part of this brief, is an appendix that complies with § 809.19(2)(a) and that contains, at a minimum: (1) a table of contents; (2) the findings or opinion of the circuit court; and (3) portions of the record essential to an understanding of the issues raised, including oral or written rulings or decisions showing the circuit court's reasoning regarding those issues.</w:t>
       </w:r>
+      <w:proofErr w:type="gramEnd"/>
     </w:p>
     <w:p>
       <w:pPr>
@@ -2941,11 +3428,15 @@
       </w:pPr>
       <w:r>
         <w:tab/>
+      </w:r>
+      <w:proofErr w:type="gramStart"/>
+      <w:r>
         <w:t>I further certify that if the record is required by law to be confidential, the portions of the record included in the appendix are reproduced using first names and last initials instead of full names of persons, specifically including juveniles and parents of juveniles, with a notation that the portions of the record have been so reproduced to preserve confidentiality and with approp</w:t>
       </w:r>
       <w:r>
         <w:t>riate references to the record.</w:t>
       </w:r>
+      <w:proofErr w:type="gramEnd"/>
     </w:p>
     <w:p>
       <w:pPr>
@@ -3071,7 +3562,15 @@
         <w:ind w:left="2160"/>
       </w:pPr>
       <w:r>
-        <w:t>State Bar No.</w:t>
+        <w:t xml:space="preserve">State </w:t>
+      </w:r>
+      <w:proofErr w:type="gramStart"/>
+      <w:r>
+        <w:t>Bar</w:t>
+      </w:r>
+      <w:proofErr w:type="gramEnd"/>
+      <w:r>
+        <w:t xml:space="preserve"> No.</w:t>
       </w:r>
       <w:r>
         <w:t xml:space="preserve"> </w:t>
@@ -3090,7 +3589,23 @@
             <w:t>&lt;Conte</w:t>
           </w:r>
           <w:r>
-            <w:t>nt Select=”./ContactInfo/BarId”</w:t>
+            <w:t>nt Select=”./</w:t>
+          </w:r>
+          <w:proofErr w:type="spellStart"/>
+          <w:r>
+            <w:t>ContactInfo</w:t>
+          </w:r>
+          <w:proofErr w:type="spellEnd"/>
+          <w:r>
+            <w:t>/</w:t>
+          </w:r>
+          <w:proofErr w:type="spellStart"/>
+          <w:r>
+            <w:t>BarId</w:t>
+          </w:r>
+          <w:proofErr w:type="spellEnd"/>
+          <w:r>
+            <w:t>”</w:t>
           </w:r>
           <w:r>
             <w:t xml:space="preserve"> /&gt;</w:t>
@@ -3135,11 +3650,41 @@
           <w:r>
             <w:t>Select=”./</w:t>
           </w:r>
+          <w:proofErr w:type="spellStart"/>
           <w:r>
             <w:t>ContactInfo</w:t>
           </w:r>
+          <w:proofErr w:type="spellEnd"/>
           <w:r>
             <w:t>/Address/Street” /&gt;</w:t>
+          </w:r>
+        </w:sdtContent>
+      </w:sdt>
+    </w:p>
+    <w:p>
+      <w:pPr>
+        <w:spacing w:line="240" w:lineRule="auto"/>
+        <w:ind w:left="1440" w:firstLine="720"/>
+      </w:pPr>
+      <w:sdt>
+        <w:sdtPr>
+          <w:id w:val="-1202471794"/>
+          <w:placeholder>
+            <w:docPart w:val="B52A0947F985411696D9ACA03D5B67F4"/>
+          </w:placeholder>
+          <w:text/>
+        </w:sdtPr>
+        <w:sdtContent>
+          <w:r>
+            <w:t>&lt;Content Select=”./</w:t>
+          </w:r>
+          <w:proofErr w:type="spellStart"/>
+          <w:r>
+            <w:t>ContactInfo</w:t>
+          </w:r>
+          <w:proofErr w:type="spellEnd"/>
+          <w:r>
+            <w:t>/Address/Street2” Optional=”true” /&gt;</w:t>
           </w:r>
         </w:sdtContent>
       </w:sdt>
@@ -3162,9 +3707,11 @@
           <w:r>
             <w:t>&lt;Content Select=”./</w:t>
           </w:r>
+          <w:proofErr w:type="spellStart"/>
           <w:r>
             <w:t>ContactInfo</w:t>
           </w:r>
+          <w:proofErr w:type="spellEnd"/>
           <w:r>
             <w:t>/Address/City” /&gt;</w:t>
           </w:r>
@@ -3186,9 +3733,11 @@
           <w:r>
             <w:t>&lt;Content Select=”./</w:t>
           </w:r>
+          <w:proofErr w:type="spellStart"/>
           <w:r>
             <w:t>ContactInfo</w:t>
           </w:r>
+          <w:proofErr w:type="spellEnd"/>
           <w:r>
             <w:t>/Address/State” /&gt;</w:t>
           </w:r>
@@ -3210,9 +3759,11 @@
           <w:r>
             <w:t>&lt;Content Select=”./</w:t>
           </w:r>
+          <w:proofErr w:type="spellStart"/>
           <w:r>
             <w:t>ContactInfo</w:t>
           </w:r>
+          <w:proofErr w:type="spellEnd"/>
           <w:r>
             <w:t>/Address/Zip” /&gt;</w:t>
           </w:r>
@@ -3237,9 +3788,11 @@
           <w:r>
             <w:t>&lt;Content Select=”./</w:t>
           </w:r>
+          <w:proofErr w:type="spellStart"/>
           <w:r>
             <w:t>ContactInfo</w:t>
           </w:r>
+          <w:proofErr w:type="spellEnd"/>
           <w:r>
             <w:t>/Phone” /&gt;</w:t>
           </w:r>
@@ -3267,9 +3820,11 @@
           <w:r>
             <w:t>&lt;Content Select=”./</w:t>
           </w:r>
+          <w:proofErr w:type="spellStart"/>
           <w:r>
             <w:t>ContactInfo</w:t>
           </w:r>
+          <w:proofErr w:type="spellEnd"/>
           <w:r>
             <w:t>/Email” /&gt;</w:t>
           </w:r>
@@ -3301,13 +3856,21 @@
             <w:t>&lt;Content Sel</w:t>
           </w:r>
           <w:r>
-            <w:t>ect=”./Circu</w:t>
+            <w:t>ect=”./</w:t>
+          </w:r>
+          <w:proofErr w:type="spellStart"/>
+          <w:r>
+            <w:t>Circu</w:t>
           </w:r>
           <w:r>
             <w:t>i</w:t>
           </w:r>
           <w:r>
-            <w:t>tCourtCase/Role” /&gt;</w:t>
+            <w:t>tCourtCase</w:t>
+          </w:r>
+          <w:proofErr w:type="spellEnd"/>
+          <w:r>
+            <w:t>/Role” /&gt;</w:t>
           </w:r>
         </w:sdtContent>
       </w:sdt>
@@ -5645,6 +6208,35 @@
         </w:p>
       </w:docPartBody>
     </w:docPart>
+    <w:docPart>
+      <w:docPartPr>
+        <w:name w:val="B52A0947F985411696D9ACA03D5B67F4"/>
+        <w:category>
+          <w:name w:val="General"/>
+          <w:gallery w:val="placeholder"/>
+        </w:category>
+        <w:types>
+          <w:type w:val="bbPlcHdr"/>
+        </w:types>
+        <w:behaviors>
+          <w:behavior w:val="content"/>
+        </w:behaviors>
+        <w:guid w:val="{1878BC6C-6970-42C6-8181-F2C43F46FD09}"/>
+      </w:docPartPr>
+      <w:docPartBody>
+        <w:p>
+          <w:pPr>
+            <w:pStyle w:val="B52A0947F985411696D9ACA03D5B67F4"/>
+          </w:pPr>
+          <w:r>
+            <w:rPr>
+              <w:rStyle w:val="PlaceholderText"/>
+            </w:rPr>
+            <w:t>Click or tap here to enter text.</w:t>
+          </w:r>
+        </w:p>
+      </w:docPartBody>
+    </w:docPart>
   </w:docParts>
 </w:glossaryDocument>
 </file>
@@ -5663,14 +6255,14 @@
     <w:charset w:val="00"/>
     <w:family w:val="roman"/>
     <w:pitch w:val="variable"/>
-    <w:sig w:usb0="E0002AFF" w:usb1="C0007843" w:usb2="00000009" w:usb3="00000000" w:csb0="000001FF" w:csb1="00000000"/>
+    <w:sig w:usb0="E0002EFF" w:usb1="C000785B" w:usb2="00000009" w:usb3="00000000" w:csb0="000001FF" w:csb1="00000000"/>
   </w:font>
   <w:font w:name="Arial">
     <w:panose1 w:val="020B0604020202020204"/>
     <w:charset w:val="00"/>
     <w:family w:val="swiss"/>
     <w:pitch w:val="variable"/>
-    <w:sig w:usb0="E0002AFF" w:usb1="C0007843" w:usb2="00000009" w:usb3="00000000" w:csb0="000001FF" w:csb1="00000000"/>
+    <w:sig w:usb0="E0002EFF" w:usb1="C0007843" w:usb2="00000009" w:usb3="00000000" w:csb0="000001FF" w:csb1="00000000"/>
   </w:font>
   <w:font w:name="Times">
     <w:panose1 w:val="02020603050405020304"/>
@@ -5691,14 +6283,14 @@
     <w:charset w:val="00"/>
     <w:family w:val="swiss"/>
     <w:pitch w:val="variable"/>
-    <w:sig w:usb0="E0002AFF" w:usb1="4000ACFF" w:usb2="00000001" w:usb3="00000000" w:csb0="000001FF" w:csb1="00000000"/>
+    <w:sig w:usb0="E0002AFF" w:usb1="C000247B" w:usb2="00000009" w:usb3="00000000" w:csb0="000001FF" w:csb1="00000000"/>
   </w:font>
   <w:font w:name="Calibri Light">
     <w:panose1 w:val="020F0302020204030204"/>
     <w:charset w:val="00"/>
     <w:family w:val="swiss"/>
     <w:pitch w:val="variable"/>
-    <w:sig w:usb0="A0002AEF" w:usb1="4000207B" w:usb2="00000000" w:usb3="00000000" w:csb0="000001FF" w:csb1="00000000"/>
+    <w:sig w:usb0="E0002AFF" w:usb1="C000247B" w:usb2="00000009" w:usb3="00000000" w:csb0="000001FF" w:csb1="00000000"/>
   </w:font>
 </w:fonts>
 </file>
@@ -5760,6 +6352,7 @@
     <w:rsid w:val="009902E9"/>
     <w:rsid w:val="009A72E4"/>
     <w:rsid w:val="00A74DD8"/>
+    <w:rsid w:val="00A829DE"/>
     <w:rsid w:val="00AB2BA5"/>
     <w:rsid w:val="00AB41F0"/>
     <w:rsid w:val="00AF441C"/>
@@ -5777,6 +6370,7 @@
     <w:rsid w:val="00E0269E"/>
     <w:rsid w:val="00E02C55"/>
     <w:rsid w:val="00E07D18"/>
+    <w:rsid w:val="00F10214"/>
     <w:rsid w:val="00F1150D"/>
     <w:rsid w:val="00F34DD3"/>
   </w:rsids>
@@ -6227,7 +6821,7 @@
     <w:basedOn w:val="DefaultParagraphFont"/>
     <w:uiPriority w:val="99"/>
     <w:semiHidden/>
-    <w:rsid w:val="00392B34"/>
+    <w:rsid w:val="00A829DE"/>
     <w:rPr>
       <w:color w:val="808080"/>
     </w:rPr>
@@ -6319,6 +6913,10 @@
   <w:style w:type="paragraph" w:customStyle="1" w:styleId="A3062D1B9E4F432A8CE134183C044D81">
     <w:name w:val="A3062D1B9E4F432A8CE134183C044D81"/>
     <w:rsid w:val="00392B34"/>
+  </w:style>
+  <w:style w:type="paragraph" w:customStyle="1" w:styleId="B52A0947F985411696D9ACA03D5B67F4">
+    <w:name w:val="B52A0947F985411696D9ACA03D5B67F4"/>
+    <w:rsid w:val="00A829DE"/>
   </w:style>
 </w:styles>
 </file>
@@ -6630,7 +7228,7 @@
 </file>
 
 <file path=customXml/itemProps1.xml><?xml version="1.0" encoding="utf-8"?>
-<ds:datastoreItem xmlns:ds="http://schemas.openxmlformats.org/officeDocument/2006/customXml" ds:itemID="{1F94C695-DEFA-4A7D-814A-BB7D62726F5C}">
+<ds:datastoreItem xmlns:ds="http://schemas.openxmlformats.org/officeDocument/2006/customXml" ds:itemID="{FAD07482-D823-4825-879A-26D6CFD310D8}">
   <ds:schemaRefs>
     <ds:schemaRef ds:uri="http://schemas.openxmlformats.org/officeDocument/2006/bibliography"/>
   </ds:schemaRefs>

</xml_diff>